<commit_message>
minor update to AAAM
</commit_message>
<xml_diff>
--- a/AAAM Paper/AAAM_Draft_2-7-20.docx
+++ b/AAAM Paper/AAAM_Draft_2-7-20.docx
@@ -458,7 +458,7 @@
           <w:sz w:val="20"/>
           <w:szCs w:val="20"/>
         </w:rPr>
-        <w:t>The most severe</w:t>
+        <w:t xml:space="preserve">The </w:t>
       </w:r>
       <w:r>
         <w:rPr>
@@ -467,7 +467,34 @@
           <w:sz w:val="20"/>
           <w:szCs w:val="20"/>
         </w:rPr>
-        <w:t xml:space="preserve"> lane departures occurred exclusively in active cannabis conditions.</w:t>
+        <w:t xml:space="preserve">highest severity </w:t>
+      </w:r>
+      <w:r>
+        <w:rPr>
+          <w:rFonts w:ascii="Arial" w:eastAsia="Times New Roman" w:hAnsi="Arial" w:cs="Arial"/>
+          <w:color w:val="000000"/>
+          <w:sz w:val="20"/>
+          <w:szCs w:val="20"/>
+        </w:rPr>
+        <w:t>lane de</w:t>
+      </w:r>
+      <w:r>
+        <w:rPr>
+          <w:rFonts w:ascii="Arial" w:eastAsia="Times New Roman" w:hAnsi="Arial" w:cs="Arial"/>
+          <w:color w:val="000000"/>
+          <w:sz w:val="20"/>
+          <w:szCs w:val="20"/>
+        </w:rPr>
+        <w:t>partures occurred exclusively under</w:t>
+      </w:r>
+      <w:r>
+        <w:rPr>
+          <w:rFonts w:ascii="Arial" w:eastAsia="Times New Roman" w:hAnsi="Arial" w:cs="Arial"/>
+          <w:color w:val="000000"/>
+          <w:sz w:val="20"/>
+          <w:szCs w:val="20"/>
+        </w:rPr>
+        <w:t xml:space="preserve"> active cannabis conditions.</w:t>
       </w:r>
     </w:p>
     <w:p>
@@ -660,10 +687,19 @@
         <w:t>Alcohol and cannabis are the most common legal and illegal drug</w:t>
       </w:r>
       <w:r>
-        <w:t xml:space="preserve">s detected in drivers worldwide. </w:t>
-      </w:r>
-      <w:r>
-        <w:t xml:space="preserve">The detrimental effects of alcohol are well-documented and include: delayed reaction times, impaired visual </w:t>
+        <w:t>s detected in drivers worldwide</w:t>
+      </w:r>
+      <w:r>
+        <w:t xml:space="preserve">. </w:t>
+      </w:r>
+      <w:r>
+        <w:t>The detrimental effects</w:t>
+      </w:r>
+      <w:r>
+        <w:t xml:space="preserve"> of alcohol are well-documented and </w:t>
+      </w:r>
+      <w:r>
+        <w:t xml:space="preserve">include: delayed reaction times, impaired visual </w:t>
       </w:r>
       <w:r>
         <w:t xml:space="preserve">function, </w:t>
@@ -675,22 +711,58 @@
         <w:t xml:space="preserve"> slower information processing.  </w:t>
       </w:r>
       <w:r>
-        <w:t xml:space="preserve">Alcohol has </w:t>
-      </w:r>
-      <w:r>
-        <w:t xml:space="preserve">also </w:t>
-      </w:r>
-      <w:r>
-        <w:t xml:space="preserve">been shown to impair the ability of drivers to maintain lane positions, slows braking time, and also reduces the ability to detect potential hazards on the roadway. </w:t>
+        <w:t xml:space="preserve">Alcohol has been shown to </w:t>
+      </w:r>
+      <w:r>
+        <w:t xml:space="preserve">slow breaking times, </w:t>
+      </w:r>
+      <w:r>
+        <w:t>impair the ability of drivers to</w:t>
+      </w:r>
+      <w:r>
+        <w:t xml:space="preserve"> maintain lane positions, </w:t>
+      </w:r>
+      <w:r>
+        <w:t xml:space="preserve">and </w:t>
+      </w:r>
+      <w:r>
+        <w:t>decrease</w:t>
+      </w:r>
+      <w:r>
+        <w:t xml:space="preserve"> </w:t>
+      </w:r>
+      <w:r>
+        <w:t>the</w:t>
+      </w:r>
+      <w:r>
+        <w:t xml:space="preserve"> ability to detect potential hazards on the roadway. </w:t>
+      </w:r>
+      <w:r>
+        <w:t xml:space="preserve"> </w:t>
       </w:r>
       <w:r>
         <w:t xml:space="preserve">Recent meta-analyses have </w:t>
       </w:r>
       <w:r>
-        <w:t>found blood alcohol concentration to be associated with increases in standard deviation of lane position and standard deviation of speed</w:t>
-      </w:r>
-      <w:r>
-        <w:t xml:space="preserve"> (Irwin et al. 2017)</w:t>
+        <w:t>found blood alcohol concentration</w:t>
+      </w:r>
+      <w:r>
+        <w:t xml:space="preserve"> to be associated with increased</w:t>
+      </w:r>
+      <w:r>
+        <w:t xml:space="preserve"> standard deviation of lane position and standard deviation of speed</w:t>
+      </w:r>
+      <w:r>
+        <w:t>, two established measures of lateral and longitudinal control</w:t>
+      </w:r>
+      <w:r>
+        <w:t xml:space="preserve"> </w:t>
+      </w:r>
+      <w:r>
+        <w:t xml:space="preserve">respectively </w:t>
+      </w:r>
+      <w:r>
+        <w:t>(Irwin et al. 2017)</w:t>
       </w:r>
       <w:r>
         <w:t xml:space="preserve">. </w:t>
@@ -698,10 +770,16 @@
     </w:p>
     <w:p>
       <w:r>
-        <w:t>In contrast, the</w:t>
-      </w:r>
-      <w:r>
-        <w:t xml:space="preserve"> effects of cannabis are less clear.  The principal active compound in cannabis, 9-Tetrahydrocannabinol (THC), has been shown to impair executive function and decision making, decrease perceptual motor speed and accu</w:t>
+        <w:t>The</w:t>
+      </w:r>
+      <w:r>
+        <w:t xml:space="preserve"> effects of cannabis are less clear.  The principal active compound </w:t>
+      </w:r>
+      <w:r>
+        <w:t xml:space="preserve">found </w:t>
+      </w:r>
+      <w:r>
+        <w:t>in cannabis, 9-Tetrahydrocannabinol (THC), has been shown to impair executive function and decision making, decrease perceptual motor speed and accu</w:t>
       </w:r>
       <w:r>
         <w:t xml:space="preserve">racy, and worsen concentration, </w:t>
@@ -713,7 +791,16 @@
         <w:t xml:space="preserve">networks involved in cognition. </w:t>
       </w:r>
       <w:r>
-        <w:t>Previous research has found cannabis increases lane weaving, decreases driving speed, and increases variability in headways and lane position</w:t>
+        <w:t xml:space="preserve">Previous research has found cannabis </w:t>
+      </w:r>
+      <w:r>
+        <w:t xml:space="preserve">use increases </w:t>
+      </w:r>
+      <w:r>
+        <w:t>lane weaving, decreases driving speed, and increases variability in headways and lane position</w:t>
+      </w:r>
+      <w:r>
+        <w:t>ing</w:t>
       </w:r>
       <w:r>
         <w:t xml:space="preserve">. </w:t>
@@ -725,7 +812,19 @@
         <w:t xml:space="preserve">ash risk and driver culpability, </w:t>
       </w:r>
       <w:r>
-        <w:t>the degree to which cannabis use increases crash risk is less clear, with recent meta-analyses finding highly variable, and at times contradictory, re</w:t>
+        <w:t>the degree to which cannabis use increases crash risk is less clear, with recent meta-a</w:t>
+      </w:r>
+      <w:r>
+        <w:t xml:space="preserve">nalyses finding highly variable and sometimes </w:t>
+      </w:r>
+      <w:r>
+        <w:t>c</w:t>
+      </w:r>
+      <w:r>
+        <w:t xml:space="preserve">ontradictory </w:t>
+      </w:r>
+      <w:r>
+        <w:t>re</w:t>
       </w:r>
       <w:r>
         <w:t xml:space="preserve">sults. </w:t>
@@ -739,7 +838,10 @@
     </w:p>
     <w:p>
       <w:r>
-        <w:t xml:space="preserve">This study examines the influence of cannabis, with and without alcohol, on </w:t>
+        <w:t>The present study</w:t>
+      </w:r>
+      <w:r>
+        <w:t xml:space="preserve"> examines the influence of cannabis, with and without alcohol, on </w:t>
       </w:r>
       <w:r>
         <w:t xml:space="preserve">the performance of </w:t>
@@ -763,7 +865,13 @@
         <w:t xml:space="preserve"> divided-attention</w:t>
       </w:r>
       <w:r>
-        <w:t xml:space="preserve"> tasks, such as tuning the radio or using navigation maps, are commonplace in modern driving</w:t>
+        <w:t xml:space="preserve"> tasks, such as tuning the radio or using navigation maps, </w:t>
+      </w:r>
+      <w:r>
+        <w:t xml:space="preserve">are increasingly common </w:t>
+      </w:r>
+      <w:r>
+        <w:t>in modern driving</w:t>
       </w:r>
       <w:r>
         <w:t xml:space="preserve">.  </w:t>
@@ -897,24 +1005,23 @@
           <w:rFonts w:ascii="Calibri" w:eastAsia="Times New Roman" w:hAnsi="Calibri"/>
           <w:color w:val="000000"/>
         </w:rPr>
-        <w:t xml:space="preserve">Participants </w:t>
+        <w:t>Healthy</w:t>
       </w:r>
       <w:r>
         <w:rPr>
           <w:rFonts w:ascii="Calibri" w:eastAsia="Times New Roman" w:hAnsi="Calibri"/>
           <w:color w:val="000000"/>
         </w:rPr>
-        <w:t>recruited were</w:t>
-      </w:r>
-      <w:r>
-        <w:rPr>
-          <w:rFonts w:ascii="Calibri" w:eastAsia="Times New Roman" w:hAnsi="Calibri"/>
-          <w:color w:val="000000"/>
-        </w:rPr>
-        <w:t xml:space="preserve"> healthy adults, aged 21-55, with self-reported cannabis </w:t>
-      </w:r>
-      <w:r>
-        <w:t>use ≥1x3/months but ≤ 3days/week over the past 3 months.  Inclusion criteria required all participants to have been a licensed driver for ≥ 2 years, with a valid unrestricted license</w:t>
+        <w:t xml:space="preserve">, aged 21-55, with self-reported cannabis </w:t>
+      </w:r>
+      <w:r>
+        <w:t>use ≥1x3/months but ≤ 3days/week over the past 3 months</w:t>
+      </w:r>
+      <w:r>
+        <w:t xml:space="preserve"> were recruited to participate</w:t>
+      </w:r>
+      <w:r>
+        <w:t>.  Inclusion criteria required all participants to have been a licensed driver for ≥ 2 years, with a valid unrestricted license</w:t>
       </w:r>
       <w:r>
         <w:t>,</w:t>
@@ -923,11 +1030,11 @@
         <w:t xml:space="preserve"> and a self-reported driving of ≥ 1300 miles in the past year.  </w:t>
       </w:r>
       <w:r>
-        <w:t xml:space="preserve">Exclusion criteria were a past or current clinically significant medical illness; a history of clinically significant adverse events related to cannabis or alcohol or motion sickness;  a ≥ 450 mL blood donation in the 2 weeks predating the drug administration; currently pregnant or nursing; an interest in drug abuse treatment within the past 60 days; currently taking drugs contraindicated with cannabis or </w:t>
+        <w:t xml:space="preserve">Exclusion criteria were a past or current clinically significant medical illness; a history of clinically significant adverse events related to cannabis or alcohol or motion sickness;  a ≥ 450 mL blood donation in the 2 weeks predating the drug administration; currently pregnant or nursing; an interest in </w:t>
       </w:r>
       <w:r>
         <w:lastRenderedPageBreak/>
-        <w:t>alcohol or known to impact driving; a need for non-standard driving equipment; or prior participation in a similar driving simulator study.</w:t>
+        <w:t>drug abuse treatment within the past 60 days; currently taking drugs contraindicated with cannabis or alcohol or known to impact driving; a need for non-standard driving equipment; or prior participation in a similar driving simulator study.</w:t>
       </w:r>
     </w:p>
     <w:p>
@@ -949,22 +1056,37 @@
         <w:spacing w:before="100" w:beforeAutospacing="1" w:after="100" w:afterAutospacing="1"/>
       </w:pPr>
       <w:r>
-        <w:t>Each subject</w:t>
-      </w:r>
-      <w:r>
-        <w:t xml:space="preserve"> participated in 6 sessions, separated by washout periods ≥ 1 week, receiving combinations of cannabis (placebo, low THC, high THC) and alcohol (placebo, active) in randomized order.  Participants spent 10-16h at the research clinic pri</w:t>
+        <w:t xml:space="preserve">Each </w:t>
+      </w:r>
+      <w:r>
+        <w:t xml:space="preserve">study participant attended </w:t>
+      </w:r>
+      <w:r>
+        <w:t xml:space="preserve">6 sessions, separated by washout periods ≥ 1 week, receiving </w:t>
+      </w:r>
+      <w:r>
+        <w:t xml:space="preserve">different </w:t>
+      </w:r>
+      <w:r>
+        <w:t>combinations of cannabis (placebo, low THC, high THC) and alcohol (placebo, active) in randomized order.  Participants spent 10-16h at the research clinic pri</w:t>
       </w:r>
       <w:r>
         <w:t>or to treatment administration to avoid acute intoxication.</w:t>
       </w:r>
       <w:r>
-        <w:t xml:space="preserve"> Treatments began with the participant drinking 90% grain alcohol in fruit juice until reaching 0.065% beak breath alcohol concentration, or </w:t>
-      </w:r>
-      <w:r>
-        <w:t xml:space="preserve">drinking </w:t>
-      </w:r>
-      <w:r>
-        <w:t xml:space="preserve">a placebo drink with an alcohol-swabbed rim.  After drinking, participants inhaled 500mg </w:t>
+        <w:t xml:space="preserve"> </w:t>
+      </w:r>
+      <w:r>
+        <w:t>Sessions</w:t>
+      </w:r>
+      <w:r>
+        <w:t xml:space="preserve"> began with the participant drinking </w:t>
+      </w:r>
+      <w:r>
+        <w:t xml:space="preserve">either </w:t>
+      </w:r>
+      <w:r>
+        <w:t xml:space="preserve">90% grain alcohol in fruit juice until reaching 0.065% beak breath alcohol concentration, or a placebo drink with an alcohol-swabbed rim.  After drinking, participants inhaled 500mg </w:t>
       </w:r>
       <w:r>
         <w:t xml:space="preserve">of </w:t>
@@ -1018,7 +1140,21 @@
           <w:rFonts w:ascii="Calibri" w:eastAsia="Times New Roman" w:hAnsi="Calibri"/>
           <w:color w:val="000000"/>
         </w:rPr>
-        <w:t>University of Iowa National Advanced Driving Simulator (NADS-1), a full vehicle cab simulator with a 360° horizontal field of view with a motion base that provides realistic motion feedback.</w:t>
+        <w:t xml:space="preserve">University of Iowa National Advanced Driving Simulator (NADS-1), a full vehicle cab simulator with a 360° horizontal field of view </w:t>
+      </w:r>
+      <w:r>
+        <w:rPr>
+          <w:rFonts w:ascii="Calibri" w:eastAsia="Times New Roman" w:hAnsi="Calibri"/>
+          <w:color w:val="000000"/>
+        </w:rPr>
+        <w:t>and</w:t>
+      </w:r>
+      <w:r>
+        <w:rPr>
+          <w:rFonts w:ascii="Calibri" w:eastAsia="Times New Roman" w:hAnsi="Calibri"/>
+          <w:color w:val="000000"/>
+        </w:rPr>
+        <w:t xml:space="preserve"> a motion base that provides realistic feedback.</w:t>
       </w:r>
       <w:r>
         <w:rPr>
@@ -1028,7 +1164,31 @@
         <w:t xml:space="preserve">  </w:t>
       </w:r>
       <w:r>
-        <w:t>Following a short practice drive, participants embarked on a challenging 45min main drive containing varied road segments and numerous programmed events whose orders were randomized to minimize familiarity across the 6 sessions.  NADS-1 records a comprehensive record of driver inputs and vehicles states, which are processed and recorded as 60Hz time-series files.</w:t>
+        <w:t>Following a short practice drive, participants embarked on a challenging 45min main drive containing varied road segments</w:t>
+      </w:r>
+      <w:r>
+        <w:t xml:space="preserve"> and numerous programmed events.  Event</w:t>
+      </w:r>
+      <w:r>
+        <w:t xml:space="preserve"> orders were randomized to minimize familiarity across the 6 sessions.  </w:t>
+      </w:r>
+      <w:r>
+        <w:t>During each drive, NADS-1 recorded</w:t>
+      </w:r>
+      <w:r>
+        <w:t xml:space="preserve"> a comprehensive record of driver inputs and vehicles states, which </w:t>
+      </w:r>
+      <w:r>
+        <w:t xml:space="preserve">were </w:t>
+      </w:r>
+      <w:r>
+        <w:t>processed and recorded as 60Hz time-series</w:t>
+      </w:r>
+      <w:r>
+        <w:t xml:space="preserve"> data</w:t>
+      </w:r>
+      <w:r>
+        <w:t xml:space="preserve"> files.</w:t>
       </w:r>
     </w:p>
     <w:p>
@@ -1059,7 +1219,7 @@
         <w:t xml:space="preserve"> 2015</w:t>
       </w:r>
       <w:r>
-        <w:t>).</w:t>
+        <w:t>), thereby providing estimated concentrations at every point during the drive.</w:t>
       </w:r>
     </w:p>
     <w:p>
@@ -1081,7 +1241,10 @@
         <w:spacing w:before="100" w:beforeAutospacing="1" w:after="100" w:afterAutospacing="1"/>
       </w:pPr>
       <w:r>
-        <w:t xml:space="preserve">At various points during each drive participants </w:t>
+        <w:t>During</w:t>
+      </w:r>
+      <w:r>
+        <w:t xml:space="preserve"> each drive participants </w:t>
       </w:r>
       <w:r>
         <w:t>were prompted</w:t>
@@ -1107,7 +1270,31 @@
         <w:t>side-mirror task</w:t>
       </w:r>
       <w:r>
-        <w:t xml:space="preserve"> required participants push a button whenever a red triangle appeared in one of their side-mirrors.  If ignored, the triangle disappeared after 5 seconds, resulting in an incompletion.  The side-mirror task occurred 14 times during each drive.</w:t>
+        <w:t xml:space="preserve"> required the </w:t>
+      </w:r>
+      <w:r>
+        <w:t>participant</w:t>
+      </w:r>
+      <w:r>
+        <w:t xml:space="preserve"> </w:t>
+      </w:r>
+      <w:r>
+        <w:t xml:space="preserve">to </w:t>
+      </w:r>
+      <w:r>
+        <w:t xml:space="preserve">push a button whenever a red triangle appeared in one of </w:t>
+      </w:r>
+      <w:r>
+        <w:t>their side-mirrors.  If ignored,</w:t>
+      </w:r>
+      <w:r>
+        <w:t xml:space="preserve"> the triangle disappeared after 5 seconds, resulting in an incompletion</w:t>
+      </w:r>
+      <w:r>
+        <w:t xml:space="preserve"> for that instance of the task.  Otherwise the length of time the triangle was visible prior to completion was recorded</w:t>
+      </w:r>
+      <w:r>
+        <w:t>.  The side-mirror task occurred 14 times during each drive.</w:t>
       </w:r>
     </w:p>
     <w:p>
@@ -1124,7 +1311,29 @@
         <w:t>artist-search task</w:t>
       </w:r>
       <w:r>
-        <w:t xml:space="preserve"> required participants to select the correct artist from a navigable menu containing 3 pages, each listing 12 artists.  The task occurred 3 times during each drive, and participants had 10 seconds to provide a correct response before failing that instance of the task. </w:t>
+        <w:t xml:space="preserve"> required the participant</w:t>
+      </w:r>
+      <w:r>
+        <w:t xml:space="preserve"> to select the correct artist from a navigable </w:t>
+      </w:r>
+      <w:r>
+        <w:t xml:space="preserve">touchscreen </w:t>
+      </w:r>
+      <w:r>
+        <w:t xml:space="preserve">menu </w:t>
+      </w:r>
+      <w:r>
+        <w:t>on vehicle’s console which contained</w:t>
+      </w:r>
+      <w:r>
+        <w:t xml:space="preserve"> 3 pages, each listing 12 artists.  The task occurred 3 times </w:t>
+      </w:r>
+      <w:r>
+        <w:lastRenderedPageBreak/>
+        <w:t>during each drive, and participants had 10 seconds to provide a correct response before fai</w:t>
+      </w:r>
+      <w:r>
+        <w:t>ling that instance of the task.  Completion time, as well as a count of incorrect selections, were recorded.</w:t>
       </w:r>
     </w:p>
     <w:p>
@@ -1147,11 +1356,7 @@
         <w:t xml:space="preserve">Messages were designed to be of </w:t>
       </w:r>
       <w:r>
-        <w:t xml:space="preserve">equal difficulty and contained an average of 18 words </w:t>
-      </w:r>
-      <w:r>
-        <w:lastRenderedPageBreak/>
-        <w:t>(min=15, max =24) and 111 characters (min = 93, max = 141).</w:t>
+        <w:t>equal difficulty and contained an average of 18 words (min=15, max =24) and 111 characters (min = 93, max = 141).</w:t>
       </w:r>
       <w:r>
         <w:t xml:space="preserve">  The task occurred 6 times in each drive, </w:t>
@@ -1185,7 +1390,13 @@
         <w:t>Data were analyzed sepa</w:t>
       </w:r>
       <w:r>
-        <w:t>rately for each secondary task. For each task, separate</w:t>
+        <w:t xml:space="preserve">rately for each secondary task. </w:t>
+      </w:r>
+      <w:r>
+        <w:t>Within</w:t>
+      </w:r>
+      <w:r>
+        <w:t xml:space="preserve"> each task, separate</w:t>
       </w:r>
       <w:r>
         <w:t xml:space="preserve"> analyses </w:t>
@@ -1203,19 +1414,25 @@
         <w:t xml:space="preserve"> aspects of driver performance</w:t>
       </w:r>
       <w:r>
-        <w:t xml:space="preserve"> in response to cannabis and alcohol intoxication</w:t>
+        <w:t xml:space="preserve"> in response to cannabis and alcohol </w:t>
+      </w:r>
+      <w:r>
+        <w:t>blood concentrations</w:t>
       </w:r>
       <w:r>
         <w:t xml:space="preserve">: </w:t>
       </w:r>
       <w:r>
+        <w:t xml:space="preserve">the first analyzed </w:t>
+      </w:r>
+      <w:r>
         <w:t xml:space="preserve">changes in speed </w:t>
       </w:r>
       <w:r>
-        <w:t>and/</w:t>
-      </w:r>
-      <w:r>
-        <w:t>or lateral control</w:t>
+        <w:t>and</w:t>
+      </w:r>
+      <w:r>
+        <w:t xml:space="preserve"> lateral control</w:t>
       </w:r>
       <w:r>
         <w:t xml:space="preserve"> </w:t>
@@ -1230,7 +1447,22 @@
         <w:t>engaged</w:t>
       </w:r>
       <w:r>
-        <w:t xml:space="preserve"> in the task, the prevalence and duration of lane departures while engaged in the task, and performance on the task itself.</w:t>
+        <w:t xml:space="preserve"> in the task; the second analyzed </w:t>
+      </w:r>
+      <w:r>
+        <w:t>the prevalence and duration of lane depar</w:t>
+      </w:r>
+      <w:r>
+        <w:t>tures while engaged in the task;</w:t>
+      </w:r>
+      <w:r>
+        <w:t xml:space="preserve"> and</w:t>
+      </w:r>
+      <w:r>
+        <w:t xml:space="preserve"> the third analyzed</w:t>
+      </w:r>
+      <w:r>
+        <w:t xml:space="preserve"> performance on the task itself.</w:t>
       </w:r>
     </w:p>
     <w:p>
@@ -1238,7 +1470,7 @@
         <w:spacing w:before="100" w:beforeAutospacing="1" w:after="100" w:afterAutospacing="1"/>
       </w:pPr>
       <w:r>
-        <w:t>We begin by defining</w:t>
+        <w:t>For each task instance we define</w:t>
       </w:r>
       <w:r>
         <w:t xml:space="preserve"> the </w:t>
@@ -1259,7 +1491,13 @@
         <w:t xml:space="preserve"> task first became available and ending when the task terminated (either due to completion or time-out).  </w:t>
       </w:r>
       <w:r>
-        <w:t>For the analyses evaluating</w:t>
+        <w:t>For the</w:t>
+      </w:r>
+      <w:r>
+        <w:t xml:space="preserve"> set of</w:t>
+      </w:r>
+      <w:r>
+        <w:t xml:space="preserve"> analyses evaluating</w:t>
       </w:r>
       <w:r>
         <w:t xml:space="preserve"> </w:t>
@@ -1268,7 +1506,10 @@
         <w:t>chan</w:t>
       </w:r>
       <w:r>
-        <w:t>ges in speed or lateral control</w:t>
+        <w:t xml:space="preserve">ges in speed and </w:t>
+      </w:r>
+      <w:r>
+        <w:t>lateral control</w:t>
       </w:r>
       <w:r>
         <w:t xml:space="preserve"> </w:t>
@@ -1278,6 +1519,9 @@
       </w:r>
       <w:r>
         <w:t>pair</w:t>
+      </w:r>
+      <w:r>
+        <w:t>ed</w:t>
       </w:r>
       <w:r>
         <w:t xml:space="preserve"> each task period with an equal duration </w:t>
@@ -1289,7 +1533,25 @@
         <w:t>control period</w:t>
       </w:r>
       <w:r>
-        <w:t xml:space="preserve"> occurring immediately prior to the task becoming available.  Paired differences in standard dev</w:t>
+        <w:t xml:space="preserve"> </w:t>
+      </w:r>
+      <w:r>
+        <w:t>that occurred</w:t>
+      </w:r>
+      <w:r>
+        <w:t xml:space="preserve"> immediately prior to the task becoming available.  </w:t>
+      </w:r>
+      <w:r>
+        <w:t>A</w:t>
+      </w:r>
+      <w:r>
+        <w:t xml:space="preserve">cross the task and control periods </w:t>
+      </w:r>
+      <w:r>
+        <w:t>p</w:t>
+      </w:r>
+      <w:r>
+        <w:t>aired differences in standard dev</w:t>
       </w:r>
       <w:r>
         <w:t xml:space="preserve">iation of lane deviation (SDLD), </w:t>
@@ -1301,13 +1563,7 @@
         <w:t>ndard deviation of speed (SDS)</w:t>
       </w:r>
       <w:r>
-        <w:t xml:space="preserve"> </w:t>
-      </w:r>
-      <w:r>
-        <w:t xml:space="preserve">across the task and control periods </w:t>
-      </w:r>
-      <w:r>
-        <w:t xml:space="preserve">were </w:t>
+        <w:t xml:space="preserve"> were </w:t>
       </w:r>
       <w:r>
         <w:t xml:space="preserve">then </w:t>
@@ -1316,7 +1572,13 @@
         <w:t xml:space="preserve">modeled </w:t>
       </w:r>
       <w:r>
-        <w:t>in response to blood THC, BAC, and their possible interaction using mixed effects regression models.</w:t>
+        <w:t xml:space="preserve">in response to blood THC, BAC, and their possible interaction using mixed effects </w:t>
+      </w:r>
+      <w:r>
+        <w:t xml:space="preserve">linear </w:t>
+      </w:r>
+      <w:r>
+        <w:t>regression models.</w:t>
       </w:r>
     </w:p>
     <w:p>
@@ -1354,10 +1616,7 @@
         <w:t xml:space="preserve">.  </w:t>
       </w:r>
       <w:r>
-        <w:t xml:space="preserve">We </w:t>
-      </w:r>
-      <w:r>
-        <w:t>characterize departures into</w:t>
+        <w:t>Departures were characterized using</w:t>
       </w:r>
       <w:r>
         <w:t xml:space="preserve"> three nested categories</w:t>
@@ -1393,7 +1652,13 @@
         <w:t>major departures</w:t>
       </w:r>
       <w:r>
-        <w:t xml:space="preserve"> – where 25% or more of the vehicle</w:t>
+        <w:t xml:space="preserve"> – where </w:t>
+      </w:r>
+      <w:r>
+        <w:t xml:space="preserve">≥ </w:t>
+      </w:r>
+      <w:r>
+        <w:t>25% of the vehicle</w:t>
       </w:r>
       <w:r>
         <w:t>’s width</w:t>
@@ -1408,7 +1673,16 @@
         <w:t>severe departures</w:t>
       </w:r>
       <w:r>
-        <w:t xml:space="preserve"> – where 50% or more of the vehicle</w:t>
+        <w:t xml:space="preserve"> – where </w:t>
+      </w:r>
+      <w:r>
+        <w:t xml:space="preserve">≥ </w:t>
+      </w:r>
+      <w:r>
+        <w:t xml:space="preserve">50% </w:t>
+      </w:r>
+      <w:r>
+        <w:t>of the vehicle</w:t>
       </w:r>
       <w:r>
         <w:t>’s width</w:t>
@@ -1417,16 +1691,40 @@
         <w:t xml:space="preserve"> was out of lane.  </w:t>
       </w:r>
       <w:r>
-        <w:t>The existence of each category of departure during the task period was modeled</w:t>
+        <w:t>Whether each category of departure</w:t>
+      </w:r>
+      <w:r>
+        <w:t xml:space="preserve"> during </w:t>
+      </w:r>
+      <w:r>
+        <w:t>a</w:t>
+      </w:r>
+      <w:r>
+        <w:t xml:space="preserve"> task period was modeled</w:t>
       </w:r>
       <w:r>
         <w:t xml:space="preserve"> </w:t>
       </w:r>
       <w:r>
-        <w:t xml:space="preserve">in response to blood THC, BAC, and their possible interaction.  </w:t>
-      </w:r>
-      <w:r>
-        <w:t>For task periods where a departure occurred, the duration of the departure (</w:t>
+        <w:t>in response to blood THC, BAC, and their possible interaction</w:t>
+      </w:r>
+      <w:r>
+        <w:t xml:space="preserve"> using mixed effects logistic regression models</w:t>
+      </w:r>
+      <w:r>
+        <w:t xml:space="preserve">.  </w:t>
+      </w:r>
+      <w:r>
+        <w:t>Among</w:t>
+      </w:r>
+      <w:r>
+        <w:t xml:space="preserve"> task periods where a departure </w:t>
+      </w:r>
+      <w:r>
+        <w:t>was observed</w:t>
+      </w:r>
+      <w:r>
+        <w:t>, the duration of the departure (</w:t>
       </w:r>
       <w:r>
         <w:t xml:space="preserve">defined </w:t>
@@ -1435,7 +1733,13 @@
         <w:t xml:space="preserve">as a fraction of the task period) was </w:t>
       </w:r>
       <w:r>
-        <w:t>also modeled in response to blood THC, BAC, and their possible interaction.</w:t>
+        <w:t>also modeled in response to blood THC, BAC, and their possible interaction</w:t>
+      </w:r>
+      <w:r>
+        <w:t xml:space="preserve"> using mixed effects linear regression models</w:t>
+      </w:r>
+      <w:r>
+        <w:t>.</w:t>
       </w:r>
     </w:p>
     <w:p>
@@ -1449,7 +1753,13 @@
         <w:t xml:space="preserve">, and time taken to complete the task. </w:t>
       </w:r>
       <w:r>
-        <w:t xml:space="preserve"> Each of these outcomes was modeled in response to</w:t>
+        <w:t xml:space="preserve"> Each of these outcomes </w:t>
+      </w:r>
+      <w:r>
+        <w:t>were</w:t>
+      </w:r>
+      <w:r>
+        <w:t xml:space="preserve"> modeled in response to</w:t>
       </w:r>
       <w:r>
         <w:t xml:space="preserve"> </w:t>
@@ -1464,7 +1774,16 @@
         <w:t>were</w:t>
       </w:r>
       <w:r>
-        <w:t xml:space="preserve"> available for the message reading task. </w:t>
+        <w:t xml:space="preserve"> available for the message-</w:t>
+      </w:r>
+      <w:r>
+        <w:t>reading task</w:t>
+      </w:r>
+      <w:r>
+        <w:t>.</w:t>
+      </w:r>
+      <w:r>
+        <w:t xml:space="preserve"> </w:t>
       </w:r>
     </w:p>
     <w:p>
@@ -1475,10 +1794,10 @@
         <w:t xml:space="preserve"> </w:t>
       </w:r>
       <w:r>
-        <w:t xml:space="preserve">models </w:t>
-      </w:r>
-      <w:r>
-        <w:t xml:space="preserve">included subject-specific random intercepts and </w:t>
+        <w:t>models included</w:t>
+      </w:r>
+      <w:r>
+        <w:t xml:space="preserve"> subject-specific random intercepts and </w:t>
       </w:r>
       <w:r>
         <w:t xml:space="preserve">were fit using maximum likelihood </w:t>
@@ -1493,7 +1812,25 @@
         <w:t xml:space="preserve"> 2015) in R version 3.5.1.  </w:t>
       </w:r>
       <w:r>
-        <w:t xml:space="preserve">For numeric dependent measures, the Gaussian distribution and identity link function were used, while for binary measures these models used the binomial distribution and logit link.  </w:t>
+        <w:t>For numeric dependent measures, the Gaussian distribution and id</w:t>
+      </w:r>
+      <w:r>
+        <w:t xml:space="preserve">entity link function were used, while for </w:t>
+      </w:r>
+      <w:r>
+        <w:t>binary measures</w:t>
+      </w:r>
+      <w:r>
+        <w:t xml:space="preserve"> </w:t>
+      </w:r>
+      <w:r>
+        <w:t>the binomial distribution and logit link</w:t>
+      </w:r>
+      <w:r>
+        <w:t xml:space="preserve"> were used</w:t>
+      </w:r>
+      <w:r>
+        <w:t xml:space="preserve">.  </w:t>
       </w:r>
       <w:r>
         <w:t xml:space="preserve">Performance </w:t>
@@ -1514,7 +1851,10 @@
         <w:t xml:space="preserve">included covariates </w:t>
       </w:r>
       <w:r>
-        <w:t xml:space="preserve">adjusting for </w:t>
+        <w:t>that adjusted</w:t>
+      </w:r>
+      <w:r>
+        <w:t xml:space="preserve"> for </w:t>
       </w:r>
       <w:r>
         <w:t xml:space="preserve">task-specific </w:t>
@@ -1526,16 +1866,47 @@
         <w:t>y factors</w:t>
       </w:r>
       <w:r>
-        <w:t>, such as page number or message length,</w:t>
-      </w:r>
-      <w:r>
-        <w:t xml:space="preserve"> and road segment.  Lane departure models </w:t>
-      </w:r>
-      <w:r>
-        <w:t xml:space="preserve">included covariates adjusting </w:t>
-      </w:r>
-      <w:r>
-        <w:t xml:space="preserve">for speed and initial lane position at the </w:t>
+        <w:t>, such as page number</w:t>
+      </w:r>
+      <w:r>
+        <w:t xml:space="preserve"> in the artist-search task</w:t>
+      </w:r>
+      <w:r>
+        <w:t xml:space="preserve"> or message length</w:t>
+      </w:r>
+      <w:r>
+        <w:t xml:space="preserve"> in the message-reading task</w:t>
+      </w:r>
+      <w:r>
+        <w:t>,</w:t>
+      </w:r>
+      <w:r>
+        <w:t xml:space="preserve"> </w:t>
+      </w:r>
+      <w:r>
+        <w:t>as well as</w:t>
+      </w:r>
+      <w:r>
+        <w:t xml:space="preserve"> road segment.  Lane departure models </w:t>
+      </w:r>
+      <w:r>
+        <w:t xml:space="preserve">included </w:t>
+      </w:r>
+      <w:r>
+        <w:lastRenderedPageBreak/>
+        <w:t xml:space="preserve">covariates </w:t>
+      </w:r>
+      <w:r>
+        <w:t>that adjusted</w:t>
+      </w:r>
+      <w:r>
+        <w:t xml:space="preserve"> </w:t>
+      </w:r>
+      <w:r>
+        <w:t xml:space="preserve">for speed and </w:t>
+      </w:r>
+      <w:r>
+        <w:t xml:space="preserve">initial lane position at the </w:t>
       </w:r>
       <w:r>
         <w:t>onset</w:t>
@@ -1544,10 +1915,7 @@
         <w:t xml:space="preserve"> of the task period.  </w:t>
       </w:r>
       <w:r>
-        <w:t>For each model</w:t>
-      </w:r>
-      <w:r>
-        <w:t xml:space="preserve"> the </w:t>
+        <w:t xml:space="preserve">For each model, the </w:t>
       </w:r>
       <w:proofErr w:type="spellStart"/>
       <w:r>
@@ -1564,19 +1932,37 @@
         <w:t xml:space="preserve">C warranted inclusion in the model.  </w:t>
       </w:r>
       <w:r>
-        <w:t>We</w:t>
-      </w:r>
-      <w:r>
-        <w:t xml:space="preserve"> report </w:t>
-      </w:r>
-      <w:r>
-        <w:t xml:space="preserve">THC, BAC, and interaction (if application) model </w:t>
-      </w:r>
-      <w:r>
-        <w:t xml:space="preserve">coefficients </w:t>
-      </w:r>
-      <w:r>
-        <w:t xml:space="preserve">and Wald p-values.  </w:t>
+        <w:t xml:space="preserve">For each analysis we </w:t>
+      </w:r>
+      <w:r>
+        <w:t>report</w:t>
+      </w:r>
+      <w:r>
+        <w:t xml:space="preserve"> </w:t>
+      </w:r>
+      <w:r>
+        <w:t>model coefficients</w:t>
+      </w:r>
+      <w:r>
+        <w:t xml:space="preserve"> for the estimated effects of</w:t>
+      </w:r>
+      <w:r>
+        <w:t xml:space="preserve"> </w:t>
+      </w:r>
+      <w:r>
+        <w:t xml:space="preserve">THC, BAC, and </w:t>
+      </w:r>
+      <w:r>
+        <w:t xml:space="preserve">their interaction (if </w:t>
+      </w:r>
+      <w:r>
+        <w:t>selected</w:t>
+      </w:r>
+      <w:r>
+        <w:t xml:space="preserve">), as well as their </w:t>
+      </w:r>
+      <w:r>
+        <w:t xml:space="preserve">Wald p-values.  </w:t>
       </w:r>
     </w:p>
     <w:p>
@@ -1617,14 +2003,31 @@
     </w:p>
     <w:p>
       <w:r>
-        <w:lastRenderedPageBreak/>
-        <w:t xml:space="preserve">Nineteen healthy adults (13 men, ages 21-37 years, 74% white) completed in the study. The majority consumed cannabis ≥2x/month, but ≤3days/week, and reported their most recent use as less than one week prior to admission. Self-reported driving experience ranged from 6-23 years, and all participants reported driving ≥1x/week. The first visit of one participant (#123) was excluded from side-mirror task analyses </w:t>
+        <w:t>Nineteen healthy adults (13 men, ages 21-3</w:t>
+      </w:r>
+      <w:r>
+        <w:t>7 years, 74% white) completed</w:t>
+      </w:r>
+      <w:r>
+        <w:t xml:space="preserve"> the study. The majority consumed cannabis ≥2x/month, but ≤3days/week, and reported their most recent use as less than one week prior to admission. Self-reported driving experience ranged from 6-23 years, and all participants reported driving ≥1x/week. The first visit of one participant (#123) was excluded from </w:t>
+      </w:r>
+      <w:r>
+        <w:t xml:space="preserve">analyses on the </w:t>
+      </w:r>
+      <w:r>
+        <w:t xml:space="preserve">side-mirror task </w:t>
       </w:r>
       <w:r>
         <w:t>due to</w:t>
       </w:r>
       <w:r>
-        <w:t xml:space="preserve"> completing 0 of 14 task instances on that drive.  The high-THC/placebo drive for participant (#21) did not have data for the message-reading task</w:t>
+        <w:t xml:space="preserve"> completing 0 of 14 task instances on that drive.  </w:t>
+      </w:r>
+      <w:r>
+        <w:t>The</w:t>
+      </w:r>
+      <w:r>
+        <w:t xml:space="preserve"> high-THC/placebo drive for participant (#21) did not have data for the message-reading task</w:t>
       </w:r>
       <w:r>
         <w:t xml:space="preserve"> and was also excluded</w:t>
@@ -1633,10 +2036,16 @@
         <w:t xml:space="preserve">. Otherwise </w:t>
       </w:r>
       <w:r>
-        <w:t>every</w:t>
-      </w:r>
-      <w:r>
-        <w:t xml:space="preserve"> participant had at least one recorded event for each task, </w:t>
+        <w:t>all</w:t>
+      </w:r>
+      <w:r>
+        <w:t xml:space="preserve"> participant</w:t>
+      </w:r>
+      <w:r>
+        <w:t>s</w:t>
+      </w:r>
+      <w:r>
+        <w:t xml:space="preserve"> had at least one recorded event for each task, </w:t>
       </w:r>
       <w:r>
         <w:t xml:space="preserve">and </w:t>
@@ -1645,10 +2054,19 @@
         <w:t xml:space="preserve">94.8%, 98.3% and 99.1% </w:t>
       </w:r>
       <w:r>
-        <w:t xml:space="preserve">of the programmed tasks </w:t>
-      </w:r>
-      <w:r>
-        <w:t>for the side-mirror, artist-search, and message-reading tasks respectively</w:t>
+        <w:t xml:space="preserve">of the programmed </w:t>
+      </w:r>
+      <w:r>
+        <w:t>instances</w:t>
+      </w:r>
+      <w:r>
+        <w:t xml:space="preserve"> </w:t>
+      </w:r>
+      <w:r>
+        <w:t xml:space="preserve">of </w:t>
+      </w:r>
+      <w:r>
+        <w:t>the side-mirror, artist-search, and message-reading tasks respectively</w:t>
       </w:r>
       <w:r>
         <w:t xml:space="preserve"> were included our analyses</w:t>
@@ -1677,7 +2095,37 @@
     </w:p>
     <w:p>
       <w:r>
-        <w:t xml:space="preserve">Figure 1 displays estimated blood THC concentrations during the first occurrence of the side-mirror task, demonstrating the variability in blood THC by dosing condition.  Several subjects had higher blood THC on the low-THC condition than they did on high-THC condition, presenting a barrier to conducting a meaningful statistical analysis using assigned treatment groups. These </w:t>
+        <w:t xml:space="preserve">Figure 1 displays estimated blood THC concentrations during the first </w:t>
+      </w:r>
+      <w:r>
+        <w:t>instance</w:t>
+      </w:r>
+      <w:r>
+        <w:t xml:space="preserve"> of the side-mirror task, demonstrating the </w:t>
+      </w:r>
+      <w:r>
+        <w:t xml:space="preserve">high </w:t>
+      </w:r>
+      <w:r>
+        <w:t xml:space="preserve">variability in blood THC by dosing condition.  Several subjects had </w:t>
+      </w:r>
+      <w:r>
+        <w:t>greater</w:t>
+      </w:r>
+      <w:r>
+        <w:t xml:space="preserve"> blood THC </w:t>
+      </w:r>
+      <w:r>
+        <w:t xml:space="preserve">concentrations </w:t>
+      </w:r>
+      <w:r>
+        <w:t xml:space="preserve">on the low-THC condition than on high-THC condition, presenting a barrier to conducting a meaningful statistical analysis using </w:t>
+      </w:r>
+      <w:r>
+        <w:t xml:space="preserve">the </w:t>
+      </w:r>
+      <w:r>
+        <w:t xml:space="preserve">assigned treatment groups. These </w:t>
       </w:r>
       <w:r>
         <w:t>findings</w:t>
@@ -1753,21 +2201,7 @@
           <w:rFonts w:ascii="Calibri" w:eastAsia="Times New Roman" w:hAnsi="Calibri"/>
           <w:color w:val="000000"/>
         </w:rPr>
-        <w:t xml:space="preserve"> Recall that no completion data is available for the message-reading task.</w:t>
-      </w:r>
-      <w:r>
-        <w:rPr>
-          <w:rFonts w:ascii="Calibri" w:eastAsia="Times New Roman" w:hAnsi="Calibri"/>
-          <w:color w:val="000000"/>
-        </w:rPr>
-        <w:t xml:space="preserve"> </w:t>
-      </w:r>
-      <w:r>
-        <w:rPr>
-          <w:rFonts w:ascii="Calibri" w:eastAsia="Times New Roman" w:hAnsi="Calibri"/>
-          <w:color w:val="000000"/>
-        </w:rPr>
-        <w:t xml:space="preserve">The </w:t>
+        <w:t xml:space="preserve"> The </w:t>
       </w:r>
       <w:r>
         <w:t xml:space="preserve">average completion </w:t>
@@ -1824,6 +2258,19 @@
       </w:r>
       <w:r>
         <w:t xml:space="preserve"> A1, Table A2, and Table A3 </w:t>
+      </w:r>
+      <w:commentRangeEnd w:id="12"/>
+      <w:r>
+        <w:rPr>
+          <w:rStyle w:val="CommentReference"/>
+        </w:rPr>
+        <w:commentReference w:id="12"/>
+      </w:r>
+      <w:r>
+        <w:t>in the appendix</w:t>
+      </w:r>
+      <w:r>
+        <w:t>.</w:t>
       </w:r>
       <w:commentRangeEnd w:id="13"/>
       <w:r>
@@ -1831,19 +2278,6 @@
           <w:rStyle w:val="CommentReference"/>
         </w:rPr>
         <w:commentReference w:id="13"/>
-      </w:r>
-      <w:r>
-        <w:t>in the appendix</w:t>
-      </w:r>
-      <w:r>
-        <w:t>.</w:t>
-      </w:r>
-      <w:commentRangeEnd w:id="12"/>
-      <w:r>
-        <w:rPr>
-          <w:rStyle w:val="CommentReference"/>
-        </w:rPr>
-        <w:commentReference w:id="12"/>
       </w:r>
     </w:p>
     <w:p>
@@ -1865,19 +2299,17 @@
         </w:rPr>
         <w:t>Performance</w:t>
       </w:r>
-      <w:r>
-        <w:rPr>
-          <w:b/>
-        </w:rPr>
-        <w:t xml:space="preserve"> in Response to THC/BAC</w:t>
-      </w:r>
     </w:p>
     <w:p>
       <w:r>
         <w:t xml:space="preserve">A summary of task performance models can be found in Table 1.  </w:t>
       </w:r>
       <w:r>
-        <w:t>For the artist-search task, each 1% increase in THC concentration led to 9% increased odds of failing to complete the task (p = 0.046). Additionally, blood THC was a significant predictor of incorrect responses, each 1% increase in THC concentration led to 10% increased odds of selecting an incorrect artist (p = 0.041). For the side-mirror task, THC was not significantly associated with task completion. BAC was not significantly associated with any measure of task completion in any of the tasks.</w:t>
+        <w:t xml:space="preserve">For the artist-search task, each 1% increase in THC concentration led to 9% increased odds of failing to complete the task (p = 0.046). Additionally, blood THC was a significant predictor of incorrect responses, each 1% increase in THC concentration led to 10% increased odds of selecting an incorrect artist (p = 0.041). For the side-mirror </w:t>
+      </w:r>
+      <w:r>
+        <w:lastRenderedPageBreak/>
+        <w:t>task, THC was not significantly associated with task completion. BAC was not significantly associated with any measure of task completion in any of the tasks.</w:t>
       </w:r>
       <w:r>
         <w:t xml:space="preserve">  </w:t>
@@ -1885,7 +2317,31 @@
     </w:p>
     <w:p>
       <w:r>
-        <w:t>When considering all instances of the artist-search task, THC was associated with significantly longer time spent on the task (p = 0.041), though there was no relationship between THC and task time among completed instances of the task.  Neither THC nor BAC had a significant association with completion times for the side-mirror task.</w:t>
+        <w:t xml:space="preserve">When considering all instances of the artist-search task, THC was associated with significantly longer time spent on the task (p = 0.041), </w:t>
+      </w:r>
+      <w:r>
+        <w:t>al</w:t>
+      </w:r>
+      <w:r>
+        <w:t xml:space="preserve">though there was no relationship between THC and task time </w:t>
+      </w:r>
+      <w:r>
+        <w:t>when considering only</w:t>
+      </w:r>
+      <w:r>
+        <w:t xml:space="preserve"> completed instances of the task.  Neither THC nor BAC </w:t>
+      </w:r>
+      <w:r>
+        <w:t>exhibited</w:t>
+      </w:r>
+      <w:r>
+        <w:t xml:space="preserve"> significant association</w:t>
+      </w:r>
+      <w:r>
+        <w:t>s</w:t>
+      </w:r>
+      <w:r>
+        <w:t xml:space="preserve"> with completion times for the side-mirror task.</w:t>
       </w:r>
     </w:p>
     <w:p>
@@ -1900,12 +2356,6 @@
           <w:b/>
         </w:rPr>
         <w:t>Changes in Driving Performance</w:t>
-      </w:r>
-      <w:r>
-        <w:rPr>
-          <w:b/>
-        </w:rPr>
-        <w:t xml:space="preserve"> across Task-Control Periods</w:t>
       </w:r>
     </w:p>
     <w:p>
@@ -1917,26 +2367,19 @@
         </w:rPr>
       </w:pPr>
       <w:r>
-        <w:lastRenderedPageBreak/>
-        <w:t>A summary of modeling results for changes in driving performance across task and control periods can be found in Table 2.</w:t>
+        <w:t xml:space="preserve">A summary of modeling results for changes in driving performance across </w:t>
+      </w:r>
+      <w:r>
+        <w:t xml:space="preserve">paired </w:t>
+      </w:r>
+      <w:r>
+        <w:t>task and control periods can be found in Table 2.</w:t>
       </w:r>
       <w:r>
         <w:t xml:space="preserve"> </w:t>
       </w:r>
       <w:r>
-        <w:t>AIC did</w:t>
-      </w:r>
-      <w:r>
-        <w:t xml:space="preserve"> </w:t>
-      </w:r>
-      <w:r>
-        <w:t>not select</w:t>
-      </w:r>
-      <w:r>
-        <w:t xml:space="preserve"> an interaction between THC and BAC</w:t>
-      </w:r>
-      <w:r>
-        <w:t xml:space="preserve"> for any</w:t>
+        <w:t>AIC did not select an interaction between THC and BAC for any</w:t>
       </w:r>
       <w:r>
         <w:t xml:space="preserve"> model/outcome.</w:t>
@@ -2079,27 +2522,19 @@
         </w:rPr>
         <w:t>Lane Departures</w:t>
       </w:r>
-      <w:r>
-        <w:rPr>
-          <w:rFonts w:ascii="Calibri" w:eastAsia="Times New Roman" w:hAnsi="Calibri"/>
-          <w:b/>
-          <w:color w:val="000000"/>
-        </w:rPr>
-        <w:t xml:space="preserve"> during Task Periods</w:t>
-      </w:r>
     </w:p>
     <w:p>
       <w:r>
         <w:t xml:space="preserve">Table A4 </w:t>
       </w:r>
       <w:r>
-        <w:t>in</w:t>
+        <w:t>of</w:t>
       </w:r>
       <w:r>
         <w:t xml:space="preserve"> the appendix </w:t>
       </w:r>
       <w:r>
-        <w:t>shows</w:t>
+        <w:t>displays</w:t>
       </w:r>
       <w:r>
         <w:t xml:space="preserve"> the prevalence of lane departures of each </w:t>
@@ -2117,16 +2552,46 @@
         <w:t xml:space="preserve">departures of all types </w:t>
       </w:r>
       <w:r>
-        <w:t xml:space="preserve">are more frequent during task periods, </w:t>
-      </w:r>
-      <w:r>
-        <w:t>and are least common in the placebo-placebo dosing cond</w:t>
-      </w:r>
-      <w:r>
-        <w:t xml:space="preserve">ition.  </w:t>
-      </w:r>
-      <w:r>
-        <w:t xml:space="preserve">Severe departures were rare, occurring in only 12 of the 5250 task/control periods.  Nevertheless, these severe departures occurred primarily during task periods (8 of 12), and exclusively in dosing conditions involving active THC, with 3 in the low THC/placebo condition, 2 in the low THC/alcohol condition, and 7 in the high THC/alcohol conditions.  </w:t>
+        <w:t>were</w:t>
+      </w:r>
+      <w:r>
+        <w:t xml:space="preserve"> more </w:t>
+      </w:r>
+      <w:r>
+        <w:t>common</w:t>
+      </w:r>
+      <w:r>
+        <w:t xml:space="preserve"> during task periods, </w:t>
+      </w:r>
+      <w:r>
+        <w:t xml:space="preserve">and </w:t>
+      </w:r>
+      <w:r>
+        <w:t>were</w:t>
+      </w:r>
+      <w:r>
+        <w:t xml:space="preserve"> </w:t>
+      </w:r>
+      <w:r>
+        <w:t>less</w:t>
+      </w:r>
+      <w:r>
+        <w:t xml:space="preserve"> common in the placebo-placebo dosing cond</w:t>
+      </w:r>
+      <w:r>
+        <w:t>ition</w:t>
+      </w:r>
+      <w:r>
+        <w:t>, but weren’t systematically different among the active dosing conditions</w:t>
+      </w:r>
+      <w:r>
+        <w:t xml:space="preserve">.  Severe departures were rare, occurring in only 12 of the 5250 task/control periods.  Nevertheless, these severe departures occurred primarily during task periods (8 of 12), and exclusively in dosing conditions </w:t>
+      </w:r>
+      <w:r>
+        <w:t xml:space="preserve">with active THC, with </w:t>
+      </w:r>
+      <w:r>
+        <w:t xml:space="preserve">3 in the low THC/placebo condition, 2 in the low THC/alcohol condition, and 7 in the high THC/alcohol conditions.  </w:t>
       </w:r>
     </w:p>
     <w:p>
@@ -2158,25 +2623,28 @@
         <w:t xml:space="preserve">blood </w:t>
       </w:r>
       <w:r>
-        <w:t xml:space="preserve">THC and BAC were not significant predictors of lane departures of any severity during any of the </w:t>
-      </w:r>
-      <w:r>
-        <w:t>3</w:t>
+        <w:t xml:space="preserve">THC and BAC were not significant predictors of lane departures of any severity </w:t>
+      </w:r>
+      <w:r>
+        <w:t>in any of the 3 tasks</w:t>
+      </w:r>
+      <w:r>
+        <w:t>.  For the artist-s</w:t>
+      </w:r>
+      <w:r>
+        <w:t>earch task, THC was associated with</w:t>
+      </w:r>
+      <w:r>
+        <w:t xml:space="preserve"> significantly increased duration</w:t>
       </w:r>
       <w:r>
         <w:t xml:space="preserve"> </w:t>
       </w:r>
       <w:r>
-        <w:t>tasks.  For the artist-s</w:t>
-      </w:r>
-      <w:r>
-        <w:t xml:space="preserve">earch task, THC was associated with increased durations of minor departures (p = 0.02), </w:t>
-      </w:r>
-      <w:r>
-        <w:t>where</w:t>
-      </w:r>
-      <w:r>
-        <w:t xml:space="preserve"> each 1 </w:t>
+        <w:t xml:space="preserve">of minor departures (p = 0.02).  Each </w:t>
+      </w:r>
+      <w:r>
+        <w:t xml:space="preserve">1 </w:t>
       </w:r>
       <w:r>
         <w:t>percent</w:t>
@@ -2235,6 +2703,7 @@
           <w:b/>
           <w:color w:val="000000"/>
         </w:rPr>
+        <w:lastRenderedPageBreak/>
         <w:t>DISCUSSION</w:t>
       </w:r>
     </w:p>
@@ -2261,7 +2730,13 @@
         <w:t xml:space="preserve">predicted </w:t>
       </w:r>
       <w:r>
-        <w:t>lower odds of completing a task</w:t>
+        <w:t>lower odds of completing secondary</w:t>
+      </w:r>
+      <w:r>
+        <w:t xml:space="preserve"> task</w:t>
+      </w:r>
+      <w:r>
+        <w:t>s</w:t>
       </w:r>
       <w:r>
         <w:t xml:space="preserve">, increased odds of providing an incorrect response, </w:t>
@@ -2270,31 +2745,36 @@
         <w:t xml:space="preserve">longer times spent on a task, </w:t>
       </w:r>
       <w:r>
-        <w:t xml:space="preserve">larger decreases in speed during task periods, and slower recoveries from minor lane departures.   </w:t>
+        <w:t>greater</w:t>
+      </w:r>
+      <w:r>
+        <w:t xml:space="preserve"> decreases in speed during task periods, and slower recoveries from minor lane departures.   </w:t>
       </w:r>
     </w:p>
     <w:p>
       <w:r>
-        <w:lastRenderedPageBreak/>
         <w:t xml:space="preserve">Task complexity </w:t>
       </w:r>
       <w:r>
         <w:t>played</w:t>
       </w:r>
       <w:r>
-        <w:t xml:space="preserve"> a noticeable role in how </w:t>
-      </w:r>
-      <w:r>
-        <w:t>the impact of THC manifest</w:t>
-      </w:r>
-      <w:r>
-        <w:t>.  The</w:t>
-      </w:r>
-      <w:r>
-        <w:t xml:space="preserve"> same</w:t>
-      </w:r>
-      <w:r>
-        <w:t xml:space="preserve"> declines in ability to complete the cognitively demanding artist-search task were not observed in the</w:t>
+        <w:t xml:space="preserve"> a noticeable role in the manifestation of THC-related effects</w:t>
+      </w:r>
+      <w:r>
+        <w:t xml:space="preserve">.  </w:t>
+      </w:r>
+      <w:r>
+        <w:t xml:space="preserve">Decline in task completion were prominent in the </w:t>
+      </w:r>
+      <w:r>
+        <w:t>cognitive</w:t>
+      </w:r>
+      <w:r>
+        <w:t xml:space="preserve">ly demanding artist-search task, but were </w:t>
+      </w:r>
+      <w:r>
+        <w:t>not observed in the</w:t>
       </w:r>
       <w:r>
         <w:t xml:space="preserve"> less demanding</w:t>
@@ -2303,13 +2783,16 @@
         <w:t xml:space="preserve"> side-mirror task.  </w:t>
       </w:r>
       <w:r>
-        <w:t>A finding that is</w:t>
-      </w:r>
-      <w:r>
-        <w:t xml:space="preserve"> </w:t>
-      </w:r>
-      <w:r>
-        <w:t>consistent with prior research showing greater</w:t>
+        <w:t>This f</w:t>
+      </w:r>
+      <w:r>
+        <w:t xml:space="preserve">inding </w:t>
+      </w:r>
+      <w:r>
+        <w:t>aligns with</w:t>
+      </w:r>
+      <w:r>
+        <w:t xml:space="preserve"> prior research showing greater</w:t>
       </w:r>
       <w:r>
         <w:t xml:space="preserve"> det</w:t>
@@ -2324,7 +2807,13 @@
         <w:t>Alternatively</w:t>
       </w:r>
       <w:r>
-        <w:t xml:space="preserve">, lower completions rates </w:t>
+        <w:t xml:space="preserve">, </w:t>
+      </w:r>
+      <w:r>
+        <w:t xml:space="preserve">these </w:t>
+      </w:r>
+      <w:r>
+        <w:t xml:space="preserve">lower completions rates </w:t>
       </w:r>
       <w:r>
         <w:t>might also</w:t>
@@ -2355,7 +2844,35 @@
           <w:rFonts w:ascii="Calibri" w:eastAsia="Times New Roman" w:hAnsi="Calibri"/>
           <w:color w:val="000000"/>
         </w:rPr>
-        <w:t xml:space="preserve">While the prevalence of lane departures during task segments was not significantly associated with THC or BAC concentrations, when departures did occur we found </w:t>
+        <w:t xml:space="preserve">While the prevalence of lane departures during task segments </w:t>
+      </w:r>
+      <w:r>
+        <w:rPr>
+          <w:rFonts w:ascii="Calibri" w:eastAsia="Times New Roman" w:hAnsi="Calibri"/>
+          <w:color w:val="000000"/>
+        </w:rPr>
+        <w:t>were</w:t>
+      </w:r>
+      <w:r>
+        <w:rPr>
+          <w:rFonts w:ascii="Calibri" w:eastAsia="Times New Roman" w:hAnsi="Calibri"/>
+          <w:color w:val="000000"/>
+        </w:rPr>
+        <w:t xml:space="preserve"> not significantly associated with THC or BAC concentrations, </w:t>
+      </w:r>
+      <w:r>
+        <w:rPr>
+          <w:rFonts w:ascii="Calibri" w:eastAsia="Times New Roman" w:hAnsi="Calibri"/>
+          <w:color w:val="000000"/>
+        </w:rPr>
+        <w:t>we did find</w:t>
+      </w:r>
+      <w:r>
+        <w:rPr>
+          <w:rFonts w:ascii="Calibri" w:eastAsia="Times New Roman" w:hAnsi="Calibri"/>
+          <w:color w:val="000000"/>
+        </w:rPr>
+        <w:t xml:space="preserve"> </w:t>
       </w:r>
       <w:r>
         <w:rPr>
@@ -2383,7 +2900,42 @@
           <w:rFonts w:ascii="Calibri" w:eastAsia="Times New Roman" w:hAnsi="Calibri"/>
           <w:color w:val="000000"/>
         </w:rPr>
-        <w:t>, indicating either slower recoveries from departures or decreased awareness of their vehicle’s l</w:t>
+        <w:t xml:space="preserve"> during the artist-search task.  This indicates</w:t>
+      </w:r>
+      <w:r>
+        <w:rPr>
+          <w:rFonts w:ascii="Calibri" w:eastAsia="Times New Roman" w:hAnsi="Calibri"/>
+          <w:color w:val="000000"/>
+        </w:rPr>
+        <w:t xml:space="preserve"> either slower recoveries from departures</w:t>
+      </w:r>
+      <w:r>
+        <w:rPr>
+          <w:rFonts w:ascii="Calibri" w:eastAsia="Times New Roman" w:hAnsi="Calibri"/>
+          <w:color w:val="000000"/>
+        </w:rPr>
+        <w:t>,</w:t>
+      </w:r>
+      <w:r>
+        <w:rPr>
+          <w:rFonts w:ascii="Calibri" w:eastAsia="Times New Roman" w:hAnsi="Calibri"/>
+          <w:color w:val="000000"/>
+        </w:rPr>
+        <w:t xml:space="preserve"> or decreased awareness of </w:t>
+      </w:r>
+      <w:r>
+        <w:rPr>
+          <w:rFonts w:ascii="Calibri" w:eastAsia="Times New Roman" w:hAnsi="Calibri"/>
+          <w:color w:val="000000"/>
+        </w:rPr>
+        <w:t>their</w:t>
+      </w:r>
+      <w:r>
+        <w:rPr>
+          <w:rFonts w:ascii="Calibri" w:eastAsia="Times New Roman" w:hAnsi="Calibri"/>
+          <w:color w:val="000000"/>
+        </w:rPr>
+        <w:t xml:space="preserve"> vehicle’s l</w:t>
       </w:r>
       <w:r>
         <w:rPr>
@@ -2411,7 +2963,28 @@
           <w:rFonts w:ascii="Calibri" w:eastAsia="Times New Roman" w:hAnsi="Calibri"/>
           <w:color w:val="000000"/>
         </w:rPr>
-        <w:t xml:space="preserve">.  This raises significant safety concerns, as longer departure durations pose a threat to other drivers.  </w:t>
+        <w:t>. Regardless of the underlying explanation, l</w:t>
+      </w:r>
+      <w:r>
+        <w:rPr>
+          <w:rFonts w:ascii="Calibri" w:eastAsia="Times New Roman" w:hAnsi="Calibri"/>
+          <w:color w:val="000000"/>
+        </w:rPr>
+        <w:t>onger departure durations raise</w:t>
+      </w:r>
+      <w:r>
+        <w:rPr>
+          <w:rFonts w:ascii="Calibri" w:eastAsia="Times New Roman" w:hAnsi="Calibri"/>
+          <w:color w:val="000000"/>
+        </w:rPr>
+        <w:t xml:space="preserve"> significant safety concern</w:t>
+      </w:r>
+      <w:r>
+        <w:rPr>
+          <w:rFonts w:ascii="Calibri" w:eastAsia="Times New Roman" w:hAnsi="Calibri"/>
+          <w:color w:val="000000"/>
+        </w:rPr>
+        <w:t>s for both the driver and other vehicles on the roadway.</w:t>
       </w:r>
     </w:p>
     <w:p>
@@ -2427,14 +3000,28 @@
           <w:rFonts w:ascii="Calibri" w:eastAsia="Times New Roman" w:hAnsi="Calibri"/>
           <w:color w:val="000000"/>
         </w:rPr>
-        <w:t>W</w:t>
+        <w:t>We observed a tendency for all</w:t>
       </w:r>
       <w:r>
         <w:rPr>
           <w:rFonts w:ascii="Calibri" w:eastAsia="Times New Roman" w:hAnsi="Calibri"/>
           <w:color w:val="000000"/>
         </w:rPr>
-        <w:t>hile all participants tended to decrease speed whenever engaged in a secondary task, we</w:t>
+        <w:t xml:space="preserve"> participants to decrease speed </w:t>
+      </w:r>
+      <w:r>
+        <w:rPr>
+          <w:rFonts w:ascii="Calibri" w:eastAsia="Times New Roman" w:hAnsi="Calibri"/>
+          <w:color w:val="000000"/>
+        </w:rPr>
+        <w:t xml:space="preserve">when engaged in a secondary task; however, </w:t>
+      </w:r>
+      <w:r>
+        <w:rPr>
+          <w:rFonts w:ascii="Calibri" w:eastAsia="Times New Roman" w:hAnsi="Calibri"/>
+          <w:color w:val="000000"/>
+        </w:rPr>
+        <w:t>we</w:t>
       </w:r>
       <w:r>
         <w:rPr>
@@ -2462,7 +3049,21 @@
           <w:rFonts w:ascii="Calibri" w:eastAsia="Times New Roman" w:hAnsi="Calibri"/>
           <w:color w:val="000000"/>
         </w:rPr>
-        <w:t xml:space="preserve">speed decreases during the side-mirror task.  Although </w:t>
+        <w:t xml:space="preserve">speed decreases during the side-mirror task.  </w:t>
+      </w:r>
+      <w:r>
+        <w:rPr>
+          <w:rFonts w:ascii="Calibri" w:eastAsia="Times New Roman" w:hAnsi="Calibri"/>
+          <w:color w:val="000000"/>
+        </w:rPr>
+        <w:t>While</w:t>
+      </w:r>
+      <w:r>
+        <w:rPr>
+          <w:rFonts w:ascii="Calibri" w:eastAsia="Times New Roman" w:hAnsi="Calibri"/>
+          <w:color w:val="000000"/>
+        </w:rPr>
+        <w:t xml:space="preserve"> </w:t>
       </w:r>
       <w:r>
         <w:rPr>
@@ -2476,14 +3077,105 @@
           <w:rFonts w:ascii="Calibri" w:eastAsia="Times New Roman" w:hAnsi="Calibri"/>
           <w:color w:val="000000"/>
         </w:rPr>
-        <w:t xml:space="preserve"> seems to be contradicted by result</w:t>
+        <w:t xml:space="preserve"> </w:t>
       </w:r>
       <w:r>
         <w:rPr>
           <w:rFonts w:ascii="Calibri" w:eastAsia="Times New Roman" w:hAnsi="Calibri"/>
           <w:color w:val="000000"/>
         </w:rPr>
-        <w:t xml:space="preserve">s for the message-reading task, the difference is likely due to the absence of completion data for the message-reading task resulting in individuals who ignored the task, who had no reason to slowdown, being mixed in with those who actively engaged in the task.  </w:t>
+        <w:t xml:space="preserve">finding </w:t>
+      </w:r>
+      <w:r>
+        <w:rPr>
+          <w:rFonts w:ascii="Calibri" w:eastAsia="Times New Roman" w:hAnsi="Calibri"/>
+          <w:color w:val="000000"/>
+        </w:rPr>
+        <w:t>seems to be contradicted by result</w:t>
+      </w:r>
+      <w:r>
+        <w:rPr>
+          <w:rFonts w:ascii="Calibri" w:eastAsia="Times New Roman" w:hAnsi="Calibri"/>
+          <w:color w:val="000000"/>
+        </w:rPr>
+        <w:t xml:space="preserve">s for the message-reading task, the </w:t>
+      </w:r>
+      <w:r>
+        <w:rPr>
+          <w:rFonts w:ascii="Calibri" w:eastAsia="Times New Roman" w:hAnsi="Calibri"/>
+          <w:color w:val="000000"/>
+        </w:rPr>
+        <w:t>incongruity</w:t>
+      </w:r>
+      <w:r>
+        <w:rPr>
+          <w:rFonts w:ascii="Calibri" w:eastAsia="Times New Roman" w:hAnsi="Calibri"/>
+          <w:color w:val="000000"/>
+        </w:rPr>
+        <w:t xml:space="preserve"> is likely due to the absence of completion da</w:t>
+      </w:r>
+      <w:r>
+        <w:rPr>
+          <w:rFonts w:ascii="Calibri" w:eastAsia="Times New Roman" w:hAnsi="Calibri"/>
+          <w:color w:val="000000"/>
+        </w:rPr>
+        <w:t xml:space="preserve">ta for the message-reading task.  Because we could not filter out non-attempts, the </w:t>
+      </w:r>
+      <w:r>
+        <w:rPr>
+          <w:rFonts w:ascii="Calibri" w:eastAsia="Times New Roman" w:hAnsi="Calibri"/>
+          <w:color w:val="000000"/>
+        </w:rPr>
+        <w:t xml:space="preserve">individuals who ignored the task, who had no reason to slowdown, </w:t>
+      </w:r>
+      <w:r>
+        <w:rPr>
+          <w:rFonts w:ascii="Calibri" w:eastAsia="Times New Roman" w:hAnsi="Calibri"/>
+          <w:color w:val="000000"/>
+        </w:rPr>
+        <w:t>ended up</w:t>
+      </w:r>
+      <w:r>
+        <w:rPr>
+          <w:rFonts w:ascii="Calibri" w:eastAsia="Times New Roman" w:hAnsi="Calibri"/>
+          <w:color w:val="000000"/>
+        </w:rPr>
+        <w:t xml:space="preserve"> mixed in with those wh</w:t>
+      </w:r>
+      <w:r>
+        <w:rPr>
+          <w:rFonts w:ascii="Calibri" w:eastAsia="Times New Roman" w:hAnsi="Calibri"/>
+          <w:color w:val="000000"/>
+        </w:rPr>
+        <w:t xml:space="preserve">o actively engaged in the task.  This mixing might also explain the unexpected finding </w:t>
+      </w:r>
+      <w:r>
+        <w:rPr>
+          <w:rFonts w:ascii="Calibri" w:eastAsia="Times New Roman" w:hAnsi="Calibri"/>
+          <w:color w:val="000000"/>
+        </w:rPr>
+        <w:t>of</w:t>
+      </w:r>
+      <w:r>
+        <w:rPr>
+          <w:rFonts w:ascii="Calibri" w:eastAsia="Times New Roman" w:hAnsi="Calibri"/>
+          <w:color w:val="000000"/>
+        </w:rPr>
+        <w:t xml:space="preserve"> higher</w:t>
+      </w:r>
+      <w:r>
+        <w:rPr>
+          <w:rFonts w:ascii="Calibri" w:eastAsia="Times New Roman" w:hAnsi="Calibri"/>
+          <w:color w:val="000000"/>
+        </w:rPr>
+        <w:t xml:space="preserve"> BAC predicting </w:t>
+      </w:r>
+      <w:r>
+        <w:rPr>
+          <w:rFonts w:ascii="Calibri" w:eastAsia="Times New Roman" w:hAnsi="Calibri"/>
+          <w:color w:val="000000"/>
+        </w:rPr>
+        <w:t>shorter lane departure durations during the message-reading task.</w:t>
       </w:r>
     </w:p>
     <w:p>
@@ -2506,7 +3198,21 @@
           <w:rFonts w:ascii="Calibri" w:eastAsia="Times New Roman" w:hAnsi="Calibri"/>
           <w:color w:val="000000"/>
         </w:rPr>
-        <w:t xml:space="preserve"> our analyses.  This finding is agreement with some existing research on lateral control in response to cannabis with and without alcohol (Hartman </w:t>
+        <w:t xml:space="preserve"> our analyses.  This </w:t>
+      </w:r>
+      <w:r>
+        <w:rPr>
+          <w:rFonts w:ascii="Calibri" w:eastAsia="Times New Roman" w:hAnsi="Calibri"/>
+          <w:color w:val="000000"/>
+        </w:rPr>
+        <w:t>agrees</w:t>
+      </w:r>
+      <w:r>
+        <w:rPr>
+          <w:rFonts w:ascii="Calibri" w:eastAsia="Times New Roman" w:hAnsi="Calibri"/>
+          <w:color w:val="000000"/>
+        </w:rPr>
+        <w:t xml:space="preserve"> with some existing research on lateral control in response to cannabis with and without alcohol (Hartman </w:t>
       </w:r>
       <w:r>
         <w:rPr>
@@ -2521,44 +3227,6 @@
           <w:color w:val="000000"/>
         </w:rPr>
         <w:t>2015).</w:t>
-      </w:r>
-    </w:p>
-    <w:p>
-      <w:r>
-        <w:t>Finally, we mention that the</w:t>
-      </w:r>
-      <w:r>
-        <w:t xml:space="preserve"> short duration of task periods makes it difficult to detect difference</w:t>
-      </w:r>
-      <w:r>
-        <w:t xml:space="preserve">s in driving behavior. </w:t>
-      </w:r>
-      <w:r>
-        <w:t xml:space="preserve">Despite BAC having a well-established relationship </w:t>
-      </w:r>
-      <w:r>
-        <w:t xml:space="preserve">on driving performance, the </w:t>
-      </w:r>
-      <w:r>
-        <w:t>only significant performance shift attributabl</w:t>
-      </w:r>
-      <w:r>
-        <w:t>e to alcohol was in the message-</w:t>
-      </w:r>
-      <w:r>
-        <w:t xml:space="preserve">reading task, which had the second longest duration, and was </w:t>
-      </w:r>
-      <w:r>
-        <w:t>arguably the most</w:t>
-      </w:r>
-      <w:r>
-        <w:t xml:space="preserve"> cognitively demanding t</w:t>
-      </w:r>
-      <w:r>
-        <w:t xml:space="preserve">ask. </w:t>
-      </w:r>
-      <w:r>
-        <w:t>Future research in this area might require more occurrences of each task, or tasks which are longer in duration.</w:t>
       </w:r>
     </w:p>
     <w:p>
@@ -2581,45 +3249,48 @@
     </w:p>
     <w:p>
       <w:r>
-        <w:t>Because cannabis was inhaled ad libitum, several participants in the low-THC condition had higher levels of blood THC than participants in the high-THC condition.  Additionally, while the study population was restricted to occasional smokers and took measures to preclude prior intoxication, some participants had detectable blood THC under placebo conditions. A homogeneous study population is important because frequent marijuana smokers display some tolerance to acute marijuana intoxic</w:t>
-      </w:r>
-      <w:r>
-        <w:t>ation effects (</w:t>
-      </w:r>
-      <w:proofErr w:type="spellStart"/>
-      <w:r>
-        <w:t>Ramaekers</w:t>
-      </w:r>
-      <w:proofErr w:type="spellEnd"/>
-      <w:r>
-        <w:t xml:space="preserve"> et al.</w:t>
-      </w:r>
-      <w:r>
-        <w:t xml:space="preserve"> 2011); however, tolerance does not fully compensate for</w:t>
-      </w:r>
-      <w:r>
-        <w:t xml:space="preserve"> all the effects (Downey et al.</w:t>
-      </w:r>
-      <w:r>
-        <w:t xml:space="preserve"> 2013). The </w:t>
-      </w:r>
-      <w:r>
-        <w:t>uncertain</w:t>
-      </w:r>
-      <w:r>
-        <w:t xml:space="preserve"> relationship between dosing condition and blood THC, combined with subject-specific cannabis tolerance makes it difficult to uniformly quantify the relationship between blood THC and driving performance.  Nevertheless, there is a considerable interest in tolerance differences between occasional and frequent users as medical and recreational ca</w:t>
-      </w:r>
-      <w:r>
-        <w:t>nnabis become more commonplace.</w:t>
+        <w:t>The</w:t>
+      </w:r>
+      <w:r>
+        <w:t xml:space="preserve"> short</w:t>
+      </w:r>
+      <w:r>
+        <w:t xml:space="preserve"> duration of task periods in this study made it difficult to detect differences in driving behavior. Despite BAC having a well-established relationship on driving performance, the only significant performance shift attributable to alcohol was in the message-reading task, which had the second longest duration, and was arguably the most cognitively demanding task. Future research in this area might require more occurrences of each task, or tasks which are longer in duration.</w:t>
       </w:r>
     </w:p>
     <w:p>
       <w:r>
-        <w:t xml:space="preserve">Possible bias may have been introduced due to participants knowing that their driving performance was under observation constant observation by researchers and altering their behavior accordingly.  In </w:t>
-      </w:r>
-      <w:r>
         <w:lastRenderedPageBreak/>
-        <w:t xml:space="preserve">addition, while the study used placebo conditions, it is probable that some participants were aware of their dosing conditions due to their prior familiarity with cannabis and alcohol.  Such awareness of study conditions may have led drivers to exhibit greater caution or focus, particularly given the vested interest some participants might have in demonstrating that cannabis does not impair driving performance. This notion is supported by survey data, which shows public attitudes towards driving under the influence of cannabis are less negative than attitudes towards driving </w:t>
+        <w:t xml:space="preserve">Because cannabis was inhaled ad libitum, several participants in the low-THC condition had higher levels of blood THC than participants in the high-THC condition.  Additionally, while the study population was restricted to occasional smokers and took measures to preclude prior intoxication, some participants had detectable blood THC under placebo conditions. The </w:t>
+      </w:r>
+      <w:r>
+        <w:t xml:space="preserve">irregular </w:t>
+      </w:r>
+      <w:r>
+        <w:t xml:space="preserve">relationship between dosing condition and blood THC, combined with subject-specific cannabis tolerance makes it difficult to uniformly quantify the relationship between blood THC and driving performance.  </w:t>
+      </w:r>
+    </w:p>
+    <w:p>
+      <w:r>
+        <w:t xml:space="preserve">Possible bias may have been introduced </w:t>
+      </w:r>
+      <w:r>
+        <w:t xml:space="preserve">by </w:t>
+      </w:r>
+      <w:r>
+        <w:t xml:space="preserve">participants </w:t>
+      </w:r>
+      <w:r>
+        <w:t>recognizing</w:t>
+      </w:r>
+      <w:r>
+        <w:t xml:space="preserve"> that their driving performance was under observation constant observation by researchers and altering their behavior accordingly.  In addition, while the study used placebo conditions, it is probable that some participants were aware of their dosing conditions due to their prior familiarity with cannabis and alcohol.  Such awareness of study conditions may have led drivers to exhibit greater caution or focus, particularly given the vested interest some participants might have in demonstrating that cannabis does not impair dri</w:t>
+      </w:r>
+      <w:r>
+        <w:t>ving performance. This notion is at least partially</w:t>
+      </w:r>
+      <w:r>
+        <w:t xml:space="preserve"> supported by survey data, which shows public attitudes towards driving under the influence of cannabis are less negative than attitudes towards driving </w:t>
       </w:r>
       <w:r>
         <w:t>under the influence of alcohol.</w:t>
@@ -2721,16 +3392,7 @@
       </w:r>
       <w:proofErr w:type="spellEnd"/>
       <w:r>
-        <w:t xml:space="preserve"> B, Walker S. 2015. Fitting Linear Mixed Models using lme4. Journal of Statistical Software, 67 (1), </w:t>
-      </w:r>
-      <w:r>
-        <w:t>1-48.</w:t>
-      </w:r>
-      <w:r>
-        <w:t xml:space="preserve"> </w:t>
-      </w:r>
-      <w:r>
-        <w:t>&lt;doi:10.18637/jss.v067.i01&gt;.</w:t>
+        <w:t xml:space="preserve"> B, Walker S. 2015. Fitting Linear Mixed Models using lme4. Journal of Statistical Software, 67 (1), 1-48. &lt;doi:10.18637/jss.v067.i01&gt;.</w:t>
       </w:r>
     </w:p>
     <w:p>
@@ -2750,10 +3412,7 @@
       </w:r>
       <w:proofErr w:type="spellEnd"/>
       <w:r>
-        <w:t xml:space="preserve"> K, Swann P, Ogde</w:t>
-      </w:r>
-      <w:r>
-        <w:t xml:space="preserve">n E, </w:t>
+        <w:t xml:space="preserve"> K, Swann P, Ogden E, </w:t>
       </w:r>
       <w:proofErr w:type="spellStart"/>
       <w:r>
@@ -2769,16 +3428,7 @@
       </w:r>
       <w:proofErr w:type="spellEnd"/>
       <w:r>
-        <w:t xml:space="preserve"> C. 2013</w:t>
-      </w:r>
-      <w:r>
-        <w:t>. The effects of cannabis and alcohol on simulated driving: infl</w:t>
-      </w:r>
-      <w:r>
-        <w:t xml:space="preserve">uences of dose and experience. </w:t>
-      </w:r>
-      <w:r>
-        <w:t>Accident Analysis &amp; Prevention, 50, 879–886. [PubMed: 22871272]</w:t>
+        <w:t xml:space="preserve"> C. 2013. The effects of cannabis and alcohol on simulated driving: influences of dose and experience. Accident Analysis &amp; Prevention, 50, 879–886. [PubMed: 22871272]</w:t>
       </w:r>
     </w:p>
     <w:p>
@@ -2790,10 +3440,7 @@
         </w:numPr>
       </w:pPr>
       <w:r>
-        <w:t>Fer</w:t>
-      </w:r>
-      <w:r>
-        <w:t xml:space="preserve">dinand A, </w:t>
+        <w:t xml:space="preserve">Ferdinand A, </w:t>
       </w:r>
       <w:proofErr w:type="spellStart"/>
       <w:r>
@@ -2801,10 +3448,7 @@
       </w:r>
       <w:proofErr w:type="spellEnd"/>
       <w:r>
-        <w:t xml:space="preserve"> N. 2014</w:t>
-      </w:r>
-      <w:r>
-        <w:t>. Associations between driving performance and engaging in secondary tasks: a systematic review. American Journal of Public Health, 104, e39–e48.</w:t>
+        <w:t xml:space="preserve"> N. 2014. Associations between driving performance and engaging in secondary tasks: a systematic review. American Journal of Public Health, 104, e39–e48.</w:t>
       </w:r>
     </w:p>
     <w:p>
@@ -2848,13 +3492,7 @@
       </w:r>
       <w:proofErr w:type="spellEnd"/>
       <w:r>
-        <w:t xml:space="preserve"> M</w:t>
-      </w:r>
-      <w:r>
-        <w:t>A. 2015</w:t>
-      </w:r>
-      <w:r>
-        <w:t>. Controlled cannabis vaporizer administration: blood and plasma cannabinoids with and without alcohol. Clinical Chemistry, 61, 850– 869.</w:t>
+        <w:t xml:space="preserve"> MA. 2015. Controlled cannabis vaporizer administration: blood and plasma cannabinoids with and without alcohol. Clinical Chemistry, 61, 850– 869.</w:t>
       </w:r>
     </w:p>
     <w:p>
@@ -2898,16 +3536,7 @@
       </w:r>
       <w:proofErr w:type="spellEnd"/>
       <w:r>
-        <w:t xml:space="preserve"> MA. </w:t>
-      </w:r>
-      <w:r>
-        <w:t>2</w:t>
-      </w:r>
-      <w:r>
-        <w:t>015</w:t>
-      </w:r>
-      <w:r>
-        <w:t>. Cannabis effects on driving lateral control with and without alcohol. Drug and alcohol dependence, 154, 25-37</w:t>
+        <w:t xml:space="preserve"> MA. 2015. Cannabis effects on driving lateral control with and without alcohol. Drug and alcohol dependence, 154, 25-37</w:t>
       </w:r>
     </w:p>
     <w:p>
@@ -2935,17 +3564,11 @@
       </w:r>
       <w:proofErr w:type="spellEnd"/>
       <w:r>
-        <w:t xml:space="preserve"> A, Pierce RS</w:t>
-      </w:r>
-      <w:r>
-        <w:t xml:space="preserve">, </w:t>
+        <w:t xml:space="preserve"> A, Pierce RS, </w:t>
       </w:r>
       <w:proofErr w:type="spellStart"/>
       <w:r>
-        <w:t>Gor</w:t>
-      </w:r>
-      <w:r>
-        <w:t>elick</w:t>
+        <w:t>Gorelick</w:t>
       </w:r>
       <w:proofErr w:type="spellEnd"/>
       <w:r>
@@ -2957,10 +3580,7 @@
       </w:r>
       <w:proofErr w:type="spellEnd"/>
       <w:r>
-        <w:t xml:space="preserve"> MA. 2016</w:t>
-      </w:r>
-      <w:r>
-        <w:t>. Cannabis effects on driving longitudinal control with and without alcohol. Journal of Applied Toxicology, 36, 1418-1429.</w:t>
+        <w:t xml:space="preserve"> MA. 2016. Cannabis effects on driving longitudinal control with and without alcohol. Journal of Applied Toxicology, 36, 1418-1429.</w:t>
       </w:r>
     </w:p>
     <w:p>
@@ -2980,24 +3600,15 @@
       </w:r>
       <w:proofErr w:type="spellEnd"/>
       <w:r>
-        <w:t xml:space="preserve"> E</w:t>
-      </w:r>
-      <w:r>
-        <w:t xml:space="preserve">, </w:t>
+        <w:t xml:space="preserve"> E, </w:t>
       </w:r>
       <w:proofErr w:type="spellStart"/>
       <w:r>
-        <w:t>Desb</w:t>
-      </w:r>
-      <w:r>
-        <w:t>row</w:t>
+        <w:t>Desbrow</w:t>
       </w:r>
       <w:proofErr w:type="spellEnd"/>
       <w:r>
-        <w:t xml:space="preserve"> B, McCartney D. 2017</w:t>
-      </w:r>
-      <w:r>
-        <w:t>. Effects of acute alcohol consumption on measures of simulated driving: a systematic review and meta-analysis. Accident Analysis &amp; Prevention, 102, 248-266.</w:t>
+        <w:t xml:space="preserve"> B, McCartney D. 2017. Effects of acute alcohol consumption on measures of simulated driving: a systematic review and meta-analysis. Accident Analysis &amp; Prevention, 102, 248-266.</w:t>
       </w:r>
     </w:p>
     <w:p>
@@ -3017,10 +3628,32 @@
       </w:r>
       <w:proofErr w:type="spellEnd"/>
       <w:r>
-        <w:t xml:space="preserve"> KY, Li G. 2012</w:t>
-      </w:r>
-      <w:r>
-        <w:t>. Marijuana use and motor vehicle crashes. American Journal of Epidemiology, 34, 65–72.</w:t>
+        <w:t xml:space="preserve"> KY, Li G. 2012. Marijuana use and motor vehicle crashes. American Journal of Epidemiology, 34, 65–72.</w:t>
+      </w:r>
+    </w:p>
+    <w:p>
+      <w:pPr>
+        <w:pStyle w:val="ListParagraph"/>
+        <w:numPr>
+          <w:ilvl w:val="0"/>
+          <w:numId w:val="1"/>
+        </w:numPr>
+      </w:pPr>
+      <w:r>
+        <w:t xml:space="preserve">Romano E, Torres-Saavedra P, </w:t>
+      </w:r>
+      <w:proofErr w:type="spellStart"/>
+      <w:r>
+        <w:t>Voas</w:t>
+      </w:r>
+      <w:proofErr w:type="spellEnd"/>
+      <w:r>
+        <w:t xml:space="preserve"> RB, Lacey JH. 2014. Drugs and alcohol: Their relative crash </w:t>
+      </w:r>
+      <w:bookmarkStart w:id="17" w:name="_GoBack"/>
+      <w:bookmarkEnd w:id="17"/>
+      <w:r>
+        <w:t>risk. Journal of Studies on Alcohol and Drugs, 75, 56-64.</w:t>
       </w:r>
     </w:p>
     <w:p>
@@ -3033,113 +3666,28 @@
       </w:pPr>
       <w:proofErr w:type="spellStart"/>
       <w:r>
-        <w:t>Ramaekers</w:t>
+        <w:lastRenderedPageBreak/>
+        <w:t>Schwope</w:t>
       </w:r>
       <w:proofErr w:type="spellEnd"/>
       <w:r>
-        <w:t xml:space="preserve"> J, </w:t>
+        <w:t xml:space="preserve"> D, </w:t>
       </w:r>
       <w:proofErr w:type="spellStart"/>
       <w:r>
-        <w:t>Theunissen</w:t>
+        <w:t>Scheidweiler</w:t>
       </w:r>
       <w:proofErr w:type="spellEnd"/>
       <w:r>
-        <w:t xml:space="preserve"> E, </w:t>
+        <w:t xml:space="preserve"> K, </w:t>
       </w:r>
       <w:proofErr w:type="spellStart"/>
       <w:r>
-        <w:t>DeBrouwer</w:t>
+        <w:t>Huestis</w:t>
       </w:r>
       <w:proofErr w:type="spellEnd"/>
       <w:r>
-        <w:t xml:space="preserve"> M, </w:t>
-      </w:r>
-      <w:proofErr w:type="spellStart"/>
-      <w:r>
-        <w:t>Toennes</w:t>
-      </w:r>
-      <w:proofErr w:type="spellEnd"/>
-      <w:r>
-        <w:t xml:space="preserve"> S, Moeller M, </w:t>
-      </w:r>
-      <w:proofErr w:type="spellStart"/>
-      <w:r>
-        <w:t>Kauert</w:t>
-      </w:r>
-      <w:proofErr w:type="spellEnd"/>
-      <w:r>
-        <w:t xml:space="preserve"> G. 2011</w:t>
-      </w:r>
-      <w:r>
-        <w:t xml:space="preserve">. Tolerance and </w:t>
-      </w:r>
-      <w:proofErr w:type="spellStart"/>
-      <w:r>
-        <w:t>crosstolerance</w:t>
-      </w:r>
-      <w:proofErr w:type="spellEnd"/>
-      <w:r>
-        <w:t xml:space="preserve"> to neurocognitive effects of THC and alcohol in heavy cannabis users. Psychopharmacology. 214, 391–401. [PubMed: 21049267]</w:t>
-      </w:r>
-    </w:p>
-    <w:p>
-      <w:pPr>
-        <w:pStyle w:val="ListParagraph"/>
-        <w:numPr>
-          <w:ilvl w:val="0"/>
-          <w:numId w:val="1"/>
-        </w:numPr>
-      </w:pPr>
-      <w:r>
-        <w:t xml:space="preserve">Romano E, Torres-Saavedra P, </w:t>
-      </w:r>
-      <w:proofErr w:type="spellStart"/>
-      <w:r>
-        <w:t>Voas</w:t>
-      </w:r>
-      <w:proofErr w:type="spellEnd"/>
-      <w:r>
-        <w:t xml:space="preserve"> RB, Lacey JH. 2014</w:t>
-      </w:r>
-      <w:r>
-        <w:t>. Drugs and alcohol: Their relative crash risk. Journal of Studies on Alcohol and Drugs, 75, 56-64.</w:t>
-      </w:r>
-    </w:p>
-    <w:p>
-      <w:pPr>
-        <w:pStyle w:val="ListParagraph"/>
-        <w:numPr>
-          <w:ilvl w:val="0"/>
-          <w:numId w:val="1"/>
-        </w:numPr>
-      </w:pPr>
-      <w:proofErr w:type="spellStart"/>
-      <w:r>
-        <w:t>Schwope</w:t>
-      </w:r>
-      <w:proofErr w:type="spellEnd"/>
-      <w:r>
-        <w:t xml:space="preserve"> D, </w:t>
-      </w:r>
-      <w:proofErr w:type="spellStart"/>
-      <w:r>
-        <w:t>Scheidweiler</w:t>
-      </w:r>
-      <w:proofErr w:type="spellEnd"/>
-      <w:r>
-        <w:t xml:space="preserve"> K, </w:t>
-      </w:r>
-      <w:proofErr w:type="spellStart"/>
-      <w:r>
-        <w:t>Huestis</w:t>
-      </w:r>
-      <w:proofErr w:type="spellEnd"/>
-      <w:r>
-        <w:t xml:space="preserve"> M. 2011</w:t>
-      </w:r>
-      <w:r>
-        <w:t>. Direct quantification of cannabinoids and cannabinoid glucuronides in whole blood by liquid chromatography–tandem mass spectrometry. Analytical and Bioanalytical Chemistry, 401, 1273–1283. [PubMed: 21727996]</w:t>
+        <w:t xml:space="preserve"> M. 2011. Direct quantification of cannabinoids and cannabinoid glucuronides in whole blood by liquid chromatography–tandem mass spectrometry. Analytical and Bioanalytical Chemistry, 401, 1273–1283. [PubMed: 21727996]</w:t>
       </w:r>
     </w:p>
     <w:p>
@@ -3166,8 +3714,8 @@
         </w:rPr>
         <w:br w:type="page"/>
       </w:r>
-      <w:commentRangeStart w:id="17"/>
       <w:commentRangeStart w:id="18"/>
+      <w:commentRangeStart w:id="19"/>
       <w:r>
         <w:rPr>
           <w:rFonts w:ascii="Calibri" w:eastAsia="Times New Roman" w:hAnsi="Calibri"/>
@@ -3177,21 +3725,21 @@
         <w:lastRenderedPageBreak/>
         <w:t>FIGURES AND TABLES</w:t>
       </w:r>
-      <w:commentRangeEnd w:id="17"/>
-      <w:r>
-        <w:rPr>
-          <w:rStyle w:val="CommentReference"/>
-        </w:rPr>
-        <w:commentReference w:id="17"/>
-      </w:r>
       <w:commentRangeEnd w:id="18"/>
-    </w:p>
-    <w:p>
       <w:r>
         <w:rPr>
           <w:rStyle w:val="CommentReference"/>
         </w:rPr>
         <w:commentReference w:id="18"/>
+      </w:r>
+      <w:commentRangeEnd w:id="19"/>
+    </w:p>
+    <w:p>
+      <w:r>
+        <w:rPr>
+          <w:rStyle w:val="CommentReference"/>
+        </w:rPr>
+        <w:commentReference w:id="19"/>
       </w:r>
       <w:r>
         <w:rPr>
@@ -5190,10 +5738,7 @@
         <w:t xml:space="preserve"> a Gaussian response, identity link, and subject specific random intercepts</w:t>
       </w:r>
       <w:r>
-        <w:t xml:space="preserve">. </w:t>
-      </w:r>
-      <w:r>
-        <w:t>AIC did not select an interaction between BAC and THC for any outcomes.</w:t>
+        <w:t>. AIC did not select an interaction between BAC and THC for any outcomes.</w:t>
       </w:r>
     </w:p>
     <w:p>
@@ -8305,10 +8850,7 @@
         <w:t xml:space="preserve">the prevalence of lane departures during task periods.  All models </w:t>
       </w:r>
       <w:r>
-        <w:t>used</w:t>
-      </w:r>
-      <w:r>
-        <w:t xml:space="preserve"> a binomial response, logit link, </w:t>
+        <w:t xml:space="preserve">used a binomial response, logit link, </w:t>
       </w:r>
       <w:r>
         <w:t xml:space="preserve">adjusted for speed and initial lane position, </w:t>
@@ -8341,13 +8883,7 @@
         <w:rPr>
           <w:rFonts w:ascii="Times New Roman" w:eastAsia="Times New Roman" w:hAnsi="Times New Roman" w:cs="Times New Roman"/>
         </w:rPr>
-        <w:t>β</w:t>
-      </w:r>
-      <w:r>
-        <w:rPr>
-          <w:rFonts w:ascii="Times New Roman" w:eastAsia="Times New Roman" w:hAnsi="Times New Roman" w:cs="Times New Roman"/>
-        </w:rPr>
-        <w:t xml:space="preserve"> = 0.293, p = 0.740)</w:t>
+        <w:t>β = 0.293, p = 0.740)</w:t>
       </w:r>
       <w:r>
         <w:t>, but not for any other tasks/outcomes.</w:t>
@@ -10609,54 +11145,10 @@
           <w:rFonts w:ascii="Calibri" w:eastAsia="Times New Roman" w:hAnsi="Calibri"/>
           <w:color w:val="000000"/>
         </w:rPr>
-        <w:t xml:space="preserve">Results from models used to analyze the </w:t>
-      </w:r>
-      <w:r>
-        <w:rPr>
-          <w:rFonts w:ascii="Calibri" w:eastAsia="Times New Roman" w:hAnsi="Calibri"/>
-          <w:color w:val="000000"/>
-        </w:rPr>
-        <w:t>duration</w:t>
-      </w:r>
-      <w:r>
-        <w:rPr>
-          <w:rFonts w:ascii="Calibri" w:eastAsia="Times New Roman" w:hAnsi="Calibri"/>
-          <w:color w:val="000000"/>
-        </w:rPr>
-        <w:t xml:space="preserve"> of lane departures during task periods.  All models </w:t>
-      </w:r>
-      <w:r>
-        <w:t xml:space="preserve">used a </w:t>
-      </w:r>
-      <w:r>
-        <w:t>Gaussian</w:t>
-      </w:r>
-      <w:r>
-        <w:t xml:space="preserve"> response, </w:t>
-      </w:r>
-      <w:r>
-        <w:t>identity</w:t>
-      </w:r>
-      <w:r>
-        <w:t xml:space="preserve"> link, </w:t>
-      </w:r>
-      <w:r>
-        <w:t xml:space="preserve">adjusted for speed and initial lane position, </w:t>
-      </w:r>
-      <w:r>
-        <w:t xml:space="preserve">and </w:t>
-      </w:r>
-      <w:r>
-        <w:t xml:space="preserve">included </w:t>
-      </w:r>
-      <w:r>
-        <w:t>subject-specific random intercept</w:t>
-      </w:r>
-      <w:r>
-        <w:t>s</w:t>
-      </w:r>
-      <w:r>
-        <w:t xml:space="preserve">. </w:t>
+        <w:t xml:space="preserve">Results from models used to analyze the duration of lane departures during task periods.  All models </w:t>
+      </w:r>
+      <w:r>
+        <w:t xml:space="preserve">used a Gaussian response, identity link, adjusted for speed and initial lane position, and included subject-specific random intercepts. </w:t>
       </w:r>
       <w:r>
         <w:t xml:space="preserve"> </w:t>
@@ -28027,8 +28519,6 @@
             </w:r>
           </w:p>
         </w:tc>
-        <w:bookmarkStart w:id="19" w:name="_GoBack"/>
-        <w:bookmarkEnd w:id="19"/>
       </w:tr>
       <w:tr>
         <w:tc>
@@ -30366,6 +30856,9 @@
       <w:r>
         <w:t>Correct me if this is wrong</w:t>
       </w:r>
+      <w:r>
+        <w:t>, but we couldn’t find any.</w:t>
+      </w:r>
     </w:p>
   </w:comment>
   <w:comment w:id="11" w:author="Miller, Ryan" w:date="2020-02-04T15:43:00Z" w:initials="MR">
@@ -30382,6 +30875,9 @@
       <w:r>
         <w:t>Does this belong?</w:t>
       </w:r>
+      <w:r>
+        <w:t xml:space="preserve"> How to properly phrase?</w:t>
+      </w:r>
     </w:p>
   </w:comment>
   <w:comment w:id="9" w:author="Miller, Ryan" w:date="2020-02-04T15:43:00Z" w:initials="MR">
@@ -30400,7 +30896,7 @@
       </w:r>
     </w:p>
   </w:comment>
-  <w:comment w:id="13" w:author="Miller, Ryan" w:date="2020-02-04T16:11:00Z" w:initials="MR">
+  <w:comment w:id="12" w:author="Miller, Ryan" w:date="2020-02-04T16:11:00Z" w:initials="MR">
     <w:p>
       <w:pPr>
         <w:pStyle w:val="CommentText"/>
@@ -30416,7 +30912,7 @@
       </w:r>
     </w:p>
   </w:comment>
-  <w:comment w:id="12" w:author="Miller, Ryan" w:date="2020-02-04T16:08:00Z" w:initials="MR">
+  <w:comment w:id="13" w:author="Miller, Ryan" w:date="2020-02-04T16:08:00Z" w:initials="MR">
     <w:p>
       <w:pPr>
         <w:rPr>
@@ -30522,17 +31018,11 @@
         <w:annotationRef/>
       </w:r>
       <w:r>
-        <w:t>Limit to 20,</w:t>
-      </w:r>
-      <w:r>
-        <w:t xml:space="preserve"> additional less important refs </w:t>
-      </w:r>
-      <w:r>
-        <w:t>can be placed in a Bibliography within the Appendix</w:t>
+        <w:t>Limit to 20, additional less important refs can be placed in a Bibliography within the Appendix</w:t>
       </w:r>
     </w:p>
   </w:comment>
-  <w:comment w:id="17" w:author="Miller, Ryan" w:date="2020-02-03T16:28:00Z" w:initials="MR">
+  <w:comment w:id="18" w:author="Miller, Ryan" w:date="2020-02-03T16:28:00Z" w:initials="MR">
     <w:p>
       <w:pPr>
         <w:pStyle w:val="CommentText"/>
@@ -30548,7 +31038,7 @@
       </w:r>
     </w:p>
   </w:comment>
-  <w:comment w:id="18" w:author="Miller, Ryan" w:date="2020-02-04T16:20:00Z" w:initials="MR">
+  <w:comment w:id="19" w:author="Miller, Ryan" w:date="2020-02-04T16:20:00Z" w:initials="MR">
     <w:p>
       <w:pPr>
         <w:pStyle w:val="CommentText"/>
@@ -31630,7 +32120,7 @@
 </file>
 
 <file path=customXml/itemProps1.xml><?xml version="1.0" encoding="utf-8"?>
-<ds:datastoreItem xmlns:ds="http://schemas.openxmlformats.org/officeDocument/2006/customXml" ds:itemID="{302067AB-9A03-45C6-AA73-2DC8C09BCAF9}">
+<ds:datastoreItem xmlns:ds="http://schemas.openxmlformats.org/officeDocument/2006/customXml" ds:itemID="{0A986F77-12AA-41F1-8CC1-622B142B55FB}">
   <ds:schemaRefs>
     <ds:schemaRef ds:uri="http://schemas.openxmlformats.org/officeDocument/2006/bibliography"/>
   </ds:schemaRefs>

</xml_diff>